<commit_message>
Can now format and resize images
</commit_message>
<xml_diff>
--- a/docs/quicktest.docx
+++ b/docs/quicktest.docx
@@ -30,6 +30,60 @@
           <w:lang w:val="en-US"/>
         </w:rPr>
         <w:t>Title: Quick Test</w:t>
+      </w:r>
+    </w:p>
+    <w:p>
+      <w:pPr>
+        <w:rPr>
+          <w:lang w:val="en-US"/>
+        </w:rPr>
+      </w:pPr>
+      <w:r>
+        <w:rPr>
+          <w:noProof/>
+          <w:lang w:val="en-US"/>
+        </w:rPr>
+        <w:drawing>
+          <wp:inline distT="0" distB="0" distL="0" distR="0" wp14:anchorId="1658B1FC" wp14:editId="7F07122C">
+            <wp:extent cx="3629608" cy="3629608"/>
+            <wp:effectExtent l="0" t="0" r="3175" b="3175"/>
+            <wp:docPr id="439650761" name="Picture 1" descr="A close up of an eye&#10;&#10;Description automatically generated"/>
+            <wp:cNvGraphicFramePr>
+              <a:graphicFrameLocks xmlns:a="http://schemas.openxmlformats.org/drawingml/2006/main" noChangeAspect="1"/>
+            </wp:cNvGraphicFramePr>
+            <a:graphic xmlns:a="http://schemas.openxmlformats.org/drawingml/2006/main">
+              <a:graphicData uri="http://schemas.openxmlformats.org/drawingml/2006/picture">
+                <pic:pic xmlns:pic="http://schemas.openxmlformats.org/drawingml/2006/picture">
+                  <pic:nvPicPr>
+                    <pic:cNvPr id="439650761" name="Picture 1" descr="A close up of an eye&#10;&#10;Description automatically generated"/>
+                    <pic:cNvPicPr/>
+                  </pic:nvPicPr>
+                  <pic:blipFill>
+                    <a:blip r:embed="rId4" cstate="print">
+                      <a:extLst>
+                        <a:ext uri="{28A0092B-C50C-407E-A947-70E740481C1C}">
+                          <a14:useLocalDpi xmlns:a14="http://schemas.microsoft.com/office/drawing/2010/main" val="0"/>
+                        </a:ext>
+                      </a:extLst>
+                    </a:blip>
+                    <a:stretch>
+                      <a:fillRect/>
+                    </a:stretch>
+                  </pic:blipFill>
+                  <pic:spPr>
+                    <a:xfrm>
+                      <a:off x="0" y="0"/>
+                      <a:ext cx="3642049" cy="3642049"/>
+                    </a:xfrm>
+                    <a:prstGeom prst="rect">
+                      <a:avLst/>
+                    </a:prstGeom>
+                  </pic:spPr>
+                </pic:pic>
+              </a:graphicData>
+            </a:graphic>
+          </wp:inline>
+        </w:drawing>
       </w:r>
     </w:p>
     <w:p>

</xml_diff>

<commit_message>
Fixed bug in image resizing
</commit_message>
<xml_diff>
--- a/docs/quicktest.docx
+++ b/docs/quicktest.docx
@@ -27,9 +27,17 @@
       </w:pPr>
       <w:r>
         <w:rPr>
-          <w:lang w:val="en-US"/>
-        </w:rPr>
-        <w:t>Title: Quick Test</w:t>
+          <w:b/>
+          <w:bCs/>
+          <w:lang w:val="en-US"/>
+        </w:rPr>
+        <w:t xml:space="preserve">ChatGPT: </w:t>
+      </w:r>
+      <w:r>
+        <w:rPr>
+          <w:lang w:val="en-US"/>
+        </w:rPr>
+        <w:t>Summarize this passage at an elementary school reading level. Whenever an example is given, provide a different one instead:</w:t>
       </w:r>
     </w:p>
     <w:p>
@@ -40,14 +48,169 @@
       </w:pPr>
       <w:r>
         <w:rPr>
+          <w:b/>
+          <w:bCs/>
+          <w:lang w:val="en-US"/>
+        </w:rPr>
+        <w:t>Title:</w:t>
+      </w:r>
+      <w:r>
+        <w:rPr>
+          <w:lang w:val="en-US"/>
+        </w:rPr>
+        <w:t xml:space="preserve"> Introduction to Economics</w:t>
+      </w:r>
+    </w:p>
+    <w:p>
+      <w:pPr>
+        <w:rPr>
+          <w:lang w:val="en-US"/>
+        </w:rPr>
+      </w:pPr>
+    </w:p>
+    <w:p>
+      <w:pPr>
+        <w:rPr>
+          <w:lang w:val="en-US"/>
+        </w:rPr>
+      </w:pPr>
+      <w:r>
+        <w:rPr>
+          <w:lang w:val="en-US"/>
+        </w:rPr>
+        <w:t xml:space="preserve">What is </w:t>
+      </w:r>
+      <w:r>
+        <w:rPr>
+          <w:b/>
+          <w:bCs/>
+          <w:lang w:val="en-US"/>
+        </w:rPr>
+        <w:t>economics</w:t>
+      </w:r>
+      <w:r>
+        <w:rPr>
+          <w:lang w:val="en-US"/>
+        </w:rPr>
+        <w:t xml:space="preserve">? Economics is about more than just money and financial </w:t>
+      </w:r>
+      <w:r>
+        <w:rPr>
+          <w:b/>
+          <w:bCs/>
+          <w:lang w:val="en-US"/>
+        </w:rPr>
+        <w:t>transactions</w:t>
+      </w:r>
+      <w:r>
+        <w:rPr>
+          <w:lang w:val="en-US"/>
+        </w:rPr>
+        <w:t>. More accurately, e</w:t>
+      </w:r>
+      <w:r>
+        <w:rPr>
+          <w:lang w:val="en-US"/>
+        </w:rPr>
+        <w:t xml:space="preserve">conomics </w:t>
+      </w:r>
+      <w:r>
+        <w:rPr>
+          <w:lang w:val="en-US"/>
+        </w:rPr>
+        <w:t xml:space="preserve">is a study that </w:t>
+      </w:r>
+      <w:r>
+        <w:rPr>
+          <w:lang w:val="en-US"/>
+        </w:rPr>
+        <w:t xml:space="preserve">helps us understand how people make choices </w:t>
+      </w:r>
+      <w:r>
+        <w:rPr>
+          <w:lang w:val="en-US"/>
+        </w:rPr>
+        <w:t xml:space="preserve">in the face of </w:t>
+      </w:r>
+      <w:r>
+        <w:rPr>
+          <w:b/>
+          <w:bCs/>
+          <w:lang w:val="en-US"/>
+        </w:rPr>
+        <w:t>scarcity</w:t>
+      </w:r>
+      <w:r>
+        <w:rPr>
+          <w:lang w:val="en-US"/>
+        </w:rPr>
+        <w:t>.</w:t>
+      </w:r>
+    </w:p>
+    <w:p>
+      <w:pPr>
+        <w:rPr>
+          <w:lang w:val="en-US"/>
+        </w:rPr>
+      </w:pPr>
+      <w:r>
+        <w:rPr>
+          <w:lang w:val="en-US"/>
+        </w:rPr>
+        <w:t xml:space="preserve">"Scarcity" means that there are not enough resources for people who want them. Such resources are </w:t>
+      </w:r>
+      <w:r>
+        <w:rPr>
+          <w:b/>
+          <w:bCs/>
+          <w:lang w:val="en-US"/>
+        </w:rPr>
+        <w:t>finite</w:t>
+      </w:r>
+      <w:r>
+        <w:rPr>
+          <w:lang w:val="en-US"/>
+        </w:rPr>
+        <w:t xml:space="preserve">, meaning they have a limit, and include money, land, labor, and materials. Time is considered the </w:t>
+      </w:r>
+      <w:r>
+        <w:rPr>
+          <w:b/>
+          <w:bCs/>
+          <w:lang w:val="en-US"/>
+        </w:rPr>
+        <w:t>ultimate</w:t>
+      </w:r>
+      <w:r>
+        <w:rPr>
+          <w:lang w:val="en-US"/>
+        </w:rPr>
+        <w:t xml:space="preserve"> finite resource, as every person has the same number of hours in a day.</w:t>
+      </w:r>
+    </w:p>
+    <w:p>
+      <w:pPr>
+        <w:rPr>
+          <w:lang w:val="en-US"/>
+        </w:rPr>
+      </w:pPr>
+    </w:p>
+    <w:p>
+      <w:pPr>
+        <w:rPr>
+          <w:lang w:val="en-US"/>
+        </w:rPr>
+      </w:pPr>
+      <w:r>
+        <w:rPr>
           <w:noProof/>
           <w:lang w:val="en-US"/>
         </w:rPr>
         <w:drawing>
-          <wp:inline distT="0" distB="0" distL="0" distR="0" wp14:anchorId="1658B1FC" wp14:editId="7F07122C">
-            <wp:extent cx="3629608" cy="3629608"/>
-            <wp:effectExtent l="0" t="0" r="3175" b="3175"/>
-            <wp:docPr id="439650761" name="Picture 1" descr="A close up of an eye&#10;&#10;Description automatically generated"/>
+          <wp:inline distT="0" distB="0" distL="0" distR="0" wp14:anchorId="1B5638FC" wp14:editId="3618E4AD">
+            <wp:extent cx="2324456" cy="2280997"/>
+            <wp:effectExtent l="0" t="0" r="0" b="5080"/>
+            <wp:docPr id="2106991510" name="Picture 1" descr="A group of men in suits&#10;&#10;Description automatically generated"/>
             <wp:cNvGraphicFramePr>
               <a:graphicFrameLocks xmlns:a="http://schemas.openxmlformats.org/drawingml/2006/main" noChangeAspect="1"/>
             </wp:cNvGraphicFramePr>
@@ -55,7 +218,7 @@
               <a:graphicData uri="http://schemas.openxmlformats.org/drawingml/2006/picture">
                 <pic:pic xmlns:pic="http://schemas.openxmlformats.org/drawingml/2006/picture">
                   <pic:nvPicPr>
-                    <pic:cNvPr id="439650761" name="Picture 1" descr="A close up of an eye&#10;&#10;Description automatically generated"/>
+                    <pic:cNvPr id="2106991510" name="Picture 1" descr="A group of men in suits&#10;&#10;Description automatically generated"/>
                     <pic:cNvPicPr/>
                   </pic:nvPicPr>
                   <pic:blipFill>
@@ -73,7 +236,7 @@
                   <pic:spPr>
                     <a:xfrm>
                       <a:off x="0" y="0"/>
-                      <a:ext cx="3642049" cy="3642049"/>
+                      <a:ext cx="2332962" cy="2289344"/>
                     </a:xfrm>
                     <a:prstGeom prst="rect">
                       <a:avLst/>
@@ -84,32 +247,6 @@
             </a:graphic>
           </wp:inline>
         </w:drawing>
-      </w:r>
-    </w:p>
-    <w:p>
-      <w:pPr>
-        <w:rPr>
-          <w:lang w:val="en-US"/>
-        </w:rPr>
-      </w:pPr>
-      <w:r>
-        <w:rPr>
-          <w:lang w:val="en-US"/>
-        </w:rPr>
-        <w:t>This is a quick test!</w:t>
-      </w:r>
-    </w:p>
-    <w:p>
-      <w:pPr>
-        <w:rPr>
-          <w:lang w:val="en-US"/>
-        </w:rPr>
-      </w:pPr>
-      <w:r>
-        <w:rPr>
-          <w:lang w:val="en-US"/>
-        </w:rPr>
-        <w:t>Let's see how it turns out</w:t>
       </w:r>
     </w:p>
     <w:sectPr>
@@ -522,6 +659,7 @@
   <w:style w:type="paragraph" w:default="1" w:styleId="Normal">
     <w:name w:val="Normal"/>
     <w:qFormat/>
+    <w:rsid w:val="001B67DD"/>
   </w:style>
   <w:style w:type="paragraph" w:styleId="Heading1">
     <w:name w:val="heading 1"/>

</xml_diff>

<commit_message>
Refactored code: created function for formatting worksheet titles and section titles. Can now add color styles
</commit_message>
<xml_diff>
--- a/docs/quicktest.docx
+++ b/docs/quicktest.docx
@@ -2,6 +2,531 @@
 <file path=word/document.xml><?xml version="1.0" encoding="utf-8"?>
 <w:document xmlns:wpc="http://schemas.microsoft.com/office/word/2010/wordprocessingCanvas" xmlns:cx="http://schemas.microsoft.com/office/drawing/2014/chartex" xmlns:cx1="http://schemas.microsoft.com/office/drawing/2015/9/8/chartex" xmlns:cx2="http://schemas.microsoft.com/office/drawing/2015/10/21/chartex" xmlns:cx3="http://schemas.microsoft.com/office/drawing/2016/5/9/chartex" xmlns:cx4="http://schemas.microsoft.com/office/drawing/2016/5/10/chartex" xmlns:cx5="http://schemas.microsoft.com/office/drawing/2016/5/11/chartex" xmlns:cx6="http://schemas.microsoft.com/office/drawing/2016/5/12/chartex" xmlns:cx7="http://schemas.microsoft.com/office/drawing/2016/5/13/chartex" xmlns:cx8="http://schemas.microsoft.com/office/drawing/2016/5/14/chartex" xmlns:mc="http://schemas.openxmlformats.org/markup-compatibility/2006" xmlns:aink="http://schemas.microsoft.com/office/drawing/2016/ink" xmlns:am3d="http://schemas.microsoft.com/office/drawing/2017/model3d" xmlns:o="urn:schemas-microsoft-com:office:office" xmlns:oel="http://schemas.microsoft.com/office/2019/extlst" xmlns:r="http://schemas.openxmlformats.org/officeDocument/2006/relationships" xmlns:m="http://schemas.openxmlformats.org/officeDocument/2006/math" xmlns:v="urn:schemas-microsoft-com:vml" xmlns:wp14="http://schemas.microsoft.com/office/word/2010/wordprocessingDrawing" xmlns:wp="http://schemas.openxmlformats.org/drawingml/2006/wordprocessingDrawing" xmlns:w10="urn:schemas-microsoft-com:office:word" xmlns:w="http://schemas.openxmlformats.org/wordprocessingml/2006/main" xmlns:w14="http://schemas.microsoft.com/office/word/2010/wordml" xmlns:w15="http://schemas.microsoft.com/office/word/2012/wordml" xmlns:w16cex="http://schemas.microsoft.com/office/word/2018/wordml/cex" xmlns:w16cid="http://schemas.microsoft.com/office/word/2016/wordml/cid" xmlns:w16="http://schemas.microsoft.com/office/word/2018/wordml" xmlns:w16sdtdh="http://schemas.microsoft.com/office/word/2020/wordml/sdtdatahash" xmlns:w16se="http://schemas.microsoft.com/office/word/2015/wordml/symex" xmlns:wpg="http://schemas.microsoft.com/office/word/2010/wordprocessingGroup" xmlns:wpi="http://schemas.microsoft.com/office/word/2010/wordprocessingInk" xmlns:wne="http://schemas.microsoft.com/office/word/2006/wordml" xmlns:wps="http://schemas.microsoft.com/office/word/2010/wordprocessingShape" mc:Ignorable="w14 w15 w16se w16cid w16 w16cex w16sdtdh wp14">
   <w:body>
+    <w:p>
+      <w:pPr>
+        <w:rPr>
+          <w:lang w:val="en-US"/>
+        </w:rPr>
+      </w:pPr>
+      <w:r>
+        <w:rPr>
+          <w:b/>
+          <w:bCs/>
+          <w:lang w:val="en-US"/>
+        </w:rPr>
+        <w:t xml:space="preserve">title: </w:t>
+      </w:r>
+      <w:r>
+        <w:rPr>
+          <w:lang w:val="en-US"/>
+        </w:rPr>
+        <w:t>introduction to economics</w:t>
+      </w:r>
+    </w:p>
+    <w:p>
+      <w:pPr>
+        <w:rPr>
+          <w:b/>
+          <w:bCs/>
+          <w:lang w:val="en-US"/>
+        </w:rPr>
+      </w:pPr>
+      <w:r>
+        <w:rPr>
+          <w:b/>
+          <w:bCs/>
+          <w:lang w:val="en-US"/>
+        </w:rPr>
+        <w:t>VOCAB</w:t>
+      </w:r>
+    </w:p>
+    <w:p>
+      <w:pPr>
+        <w:rPr>
+          <w:lang w:val="en-US"/>
+        </w:rPr>
+      </w:pPr>
+      <w:r>
+        <w:rPr>
+          <w:b/>
+          <w:bCs/>
+          <w:lang w:val="en-US"/>
+        </w:rPr>
+        <w:t>economics</w:t>
+      </w:r>
+      <w:r>
+        <w:rPr>
+          <w:lang w:val="en-US"/>
+        </w:rPr>
+        <w:t xml:space="preserve">: </w:t>
+      </w:r>
+      <w:r>
+        <w:rPr>
+          <w:rFonts w:ascii="Open Sans" w:hAnsi="Open Sans" w:cs="Open Sans"/>
+          <w:color w:val="212529"/>
+          <w:sz w:val="29"/>
+          <w:szCs w:val="29"/>
+          <w:shd w:val="clear" w:color="auto" w:fill="FFFFFF"/>
+        </w:rPr>
+        <w:t>a social science concerned with the production, distribution, and consumption of goods and services</w:t>
+      </w:r>
+    </w:p>
+    <w:p>
+      <w:pPr>
+        <w:rPr>
+          <w:b/>
+          <w:bCs/>
+          <w:lang w:val="en-US"/>
+        </w:rPr>
+      </w:pPr>
+      <w:r>
+        <w:rPr>
+          <w:b/>
+          <w:bCs/>
+          <w:lang w:val="en-US"/>
+        </w:rPr>
+        <w:t>transaction</w:t>
+      </w:r>
+      <w:r>
+        <w:rPr>
+          <w:b/>
+          <w:bCs/>
+          <w:lang w:val="en-US"/>
+        </w:rPr>
+        <w:t xml:space="preserve">: </w:t>
+      </w:r>
+      <w:r>
+        <w:rPr>
+          <w:rFonts w:ascii="Open Sans" w:hAnsi="Open Sans" w:cs="Open Sans"/>
+          <w:color w:val="212529"/>
+          <w:sz w:val="29"/>
+          <w:szCs w:val="29"/>
+          <w:shd w:val="clear" w:color="auto" w:fill="FFFFFF"/>
+        </w:rPr>
+        <w:t>an exchange or </w:t>
+      </w:r>
+      <w:hyperlink r:id="rId4" w:history="1">
+        <w:r>
+          <w:rPr>
+            <w:rStyle w:val="Hyperlink"/>
+            <w:rFonts w:ascii="Open Sans" w:hAnsi="Open Sans" w:cs="Open Sans"/>
+            <w:color w:val="0074CC"/>
+            <w:sz w:val="29"/>
+            <w:szCs w:val="29"/>
+            <w:bdr w:val="none" w:sz="0" w:space="0" w:color="auto" w:frame="1"/>
+            <w:shd w:val="clear" w:color="auto" w:fill="FFFFFF"/>
+          </w:rPr>
+          <w:t>transfer</w:t>
+        </w:r>
+      </w:hyperlink>
+      <w:r>
+        <w:rPr>
+          <w:rFonts w:ascii="Open Sans" w:hAnsi="Open Sans" w:cs="Open Sans"/>
+          <w:color w:val="212529"/>
+          <w:sz w:val="29"/>
+          <w:szCs w:val="29"/>
+          <w:shd w:val="clear" w:color="auto" w:fill="FFFFFF"/>
+        </w:rPr>
+        <w:t> of goods, services, or funds</w:t>
+      </w:r>
+    </w:p>
+    <w:p>
+      <w:pPr>
+        <w:rPr>
+          <w:b/>
+          <w:bCs/>
+          <w:lang w:val="en-US"/>
+        </w:rPr>
+      </w:pPr>
+      <w:r>
+        <w:rPr>
+          <w:b/>
+          <w:bCs/>
+          <w:lang w:val="en-US"/>
+        </w:rPr>
+        <w:t>scarc</w:t>
+      </w:r>
+      <w:r>
+        <w:rPr>
+          <w:b/>
+          <w:bCs/>
+          <w:lang w:val="en-US"/>
+        </w:rPr>
+        <w:t xml:space="preserve">e: </w:t>
+      </w:r>
+      <w:r>
+        <w:rPr>
+          <w:rFonts w:ascii="Open Sans" w:hAnsi="Open Sans" w:cs="Open Sans"/>
+          <w:color w:val="212529"/>
+          <w:sz w:val="29"/>
+          <w:szCs w:val="29"/>
+          <w:shd w:val="clear" w:color="auto" w:fill="FFFFFF"/>
+        </w:rPr>
+        <w:t>deficient in quantity or number;</w:t>
+      </w:r>
+      <w:r>
+        <w:rPr>
+          <w:rStyle w:val="Strong"/>
+          <w:rFonts w:ascii="Open Sans" w:hAnsi="Open Sans" w:cs="Open Sans"/>
+          <w:color w:val="212529"/>
+          <w:sz w:val="29"/>
+          <w:szCs w:val="29"/>
+          <w:bdr w:val="none" w:sz="0" w:space="0" w:color="auto" w:frame="1"/>
+          <w:shd w:val="clear" w:color="auto" w:fill="FFFFFF"/>
+        </w:rPr>
+        <w:t> </w:t>
+      </w:r>
+      <w:r>
+        <w:rPr>
+          <w:rFonts w:ascii="Open Sans" w:hAnsi="Open Sans" w:cs="Open Sans"/>
+          <w:color w:val="212529"/>
+          <w:sz w:val="29"/>
+          <w:szCs w:val="29"/>
+          <w:shd w:val="clear" w:color="auto" w:fill="FFFFFF"/>
+        </w:rPr>
+        <w:t>not plentiful or abundant</w:t>
+      </w:r>
+    </w:p>
+    <w:p>
+      <w:pPr>
+        <w:rPr>
+          <w:b/>
+          <w:bCs/>
+          <w:lang w:val="en-US"/>
+        </w:rPr>
+      </w:pPr>
+      <w:r>
+        <w:rPr>
+          <w:b/>
+          <w:bCs/>
+          <w:lang w:val="en-US"/>
+        </w:rPr>
+        <w:t xml:space="preserve">finite: </w:t>
+      </w:r>
+      <w:r>
+        <w:rPr>
+          <w:rFonts w:ascii="Open Sans" w:hAnsi="Open Sans" w:cs="Open Sans"/>
+          <w:color w:val="212529"/>
+          <w:sz w:val="29"/>
+          <w:szCs w:val="29"/>
+          <w:shd w:val="clear" w:color="auto" w:fill="FFFFFF"/>
+        </w:rPr>
+        <w:t>having a limited nature or existence; not endless</w:t>
+      </w:r>
+    </w:p>
+    <w:p>
+      <w:pPr>
+        <w:rPr>
+          <w:b/>
+          <w:bCs/>
+          <w:lang w:val="en-US"/>
+        </w:rPr>
+      </w:pPr>
+      <w:r>
+        <w:rPr>
+          <w:b/>
+          <w:bCs/>
+          <w:lang w:val="en-US"/>
+        </w:rPr>
+        <w:t>ultimate</w:t>
+      </w:r>
+      <w:r>
+        <w:rPr>
+          <w:b/>
+          <w:bCs/>
+          <w:lang w:val="en-US"/>
+        </w:rPr>
+        <w:t xml:space="preserve">: </w:t>
+      </w:r>
+      <w:r>
+        <w:rPr>
+          <w:rFonts w:ascii="Open Sans" w:hAnsi="Open Sans" w:cs="Open Sans"/>
+          <w:color w:val="212529"/>
+          <w:sz w:val="29"/>
+          <w:szCs w:val="29"/>
+          <w:shd w:val="clear" w:color="auto" w:fill="FFFFFF"/>
+        </w:rPr>
+        <w:t>the best or most extreme</w:t>
+      </w:r>
+    </w:p>
+    <w:p>
+      <w:pPr>
+        <w:rPr>
+          <w:b/>
+          <w:bCs/>
+          <w:lang w:val="en-US"/>
+        </w:rPr>
+      </w:pPr>
+      <w:r>
+        <w:rPr>
+          <w:b/>
+          <w:bCs/>
+          <w:lang w:val="en-US"/>
+        </w:rPr>
+        <w:t xml:space="preserve">invest: </w:t>
+      </w:r>
+      <w:r>
+        <w:rPr>
+          <w:rFonts w:ascii="Open Sans" w:hAnsi="Open Sans" w:cs="Open Sans"/>
+          <w:color w:val="212529"/>
+          <w:sz w:val="29"/>
+          <w:szCs w:val="29"/>
+          <w:shd w:val="clear" w:color="auto" w:fill="FFFFFF"/>
+        </w:rPr>
+        <w:t>to make use of for future benefits or advantages</w:t>
+      </w:r>
+    </w:p>
+    <w:p>
+      <w:pPr>
+        <w:rPr>
+          <w:b/>
+          <w:bCs/>
+          <w:lang w:val="en-US"/>
+        </w:rPr>
+      </w:pPr>
+      <w:r>
+        <w:rPr>
+          <w:b/>
+          <w:bCs/>
+          <w:lang w:val="en-US"/>
+        </w:rPr>
+        <w:t>shelter</w:t>
+      </w:r>
+      <w:r>
+        <w:rPr>
+          <w:b/>
+          <w:bCs/>
+          <w:lang w:val="en-US"/>
+        </w:rPr>
+        <w:t xml:space="preserve">: </w:t>
+      </w:r>
+      <w:r>
+        <w:rPr>
+          <w:rFonts w:ascii="Open Sans" w:hAnsi="Open Sans" w:cs="Open Sans"/>
+          <w:color w:val="212529"/>
+          <w:sz w:val="29"/>
+          <w:szCs w:val="29"/>
+          <w:shd w:val="clear" w:color="auto" w:fill="FFFFFF"/>
+        </w:rPr>
+        <w:t>something that covers or affords protection</w:t>
+      </w:r>
+    </w:p>
+    <w:p>
+      <w:pPr>
+        <w:rPr>
+          <w:b/>
+          <w:bCs/>
+          <w:lang w:val="en-US"/>
+        </w:rPr>
+      </w:pPr>
+      <w:r>
+        <w:rPr>
+          <w:b/>
+          <w:bCs/>
+          <w:lang w:val="en-US"/>
+        </w:rPr>
+        <w:t>budget</w:t>
+      </w:r>
+      <w:r>
+        <w:rPr>
+          <w:b/>
+          <w:bCs/>
+          <w:lang w:val="en-US"/>
+        </w:rPr>
+        <w:t xml:space="preserve">: </w:t>
+      </w:r>
+      <w:r>
+        <w:rPr>
+          <w:rFonts w:ascii="Open Sans" w:hAnsi="Open Sans" w:cs="Open Sans"/>
+          <w:color w:val="212529"/>
+          <w:sz w:val="29"/>
+          <w:szCs w:val="29"/>
+          <w:shd w:val="clear" w:color="auto" w:fill="FFFFFF"/>
+        </w:rPr>
+        <w:t>the amount of money that is available for, required for, or assigned to a particular purpose</w:t>
+      </w:r>
+    </w:p>
+    <w:p>
+      <w:pPr>
+        <w:rPr>
+          <w:b/>
+          <w:bCs/>
+          <w:lang w:val="en-US"/>
+        </w:rPr>
+      </w:pPr>
+      <w:r>
+        <w:rPr>
+          <w:b/>
+          <w:bCs/>
+          <w:lang w:val="en-US"/>
+        </w:rPr>
+        <w:t>infrastructure</w:t>
+      </w:r>
+      <w:r>
+        <w:rPr>
+          <w:b/>
+          <w:bCs/>
+          <w:lang w:val="en-US"/>
+        </w:rPr>
+        <w:t xml:space="preserve">: </w:t>
+      </w:r>
+      <w:r>
+        <w:rPr>
+          <w:rFonts w:ascii="Open Sans" w:hAnsi="Open Sans" w:cs="Open Sans"/>
+          <w:color w:val="212529"/>
+          <w:sz w:val="29"/>
+          <w:szCs w:val="29"/>
+          <w:shd w:val="clear" w:color="auto" w:fill="FFFFFF"/>
+        </w:rPr>
+        <w:t>the system of public works of a country, state, or region</w:t>
+      </w:r>
+    </w:p>
+    <w:p>
+      <w:pPr>
+        <w:rPr>
+          <w:b/>
+          <w:bCs/>
+          <w:lang w:val="en-US"/>
+        </w:rPr>
+      </w:pPr>
+      <w:r>
+        <w:rPr>
+          <w:b/>
+          <w:bCs/>
+          <w:lang w:val="en-US"/>
+        </w:rPr>
+        <w:t>goods</w:t>
+      </w:r>
+      <w:r>
+        <w:rPr>
+          <w:b/>
+          <w:bCs/>
+          <w:lang w:val="en-US"/>
+        </w:rPr>
+        <w:t xml:space="preserve">: </w:t>
+      </w:r>
+      <w:r>
+        <w:rPr>
+          <w:rFonts w:ascii="Open Sans" w:hAnsi="Open Sans" w:cs="Open Sans"/>
+          <w:color w:val="212529"/>
+          <w:sz w:val="29"/>
+          <w:szCs w:val="29"/>
+          <w:shd w:val="clear" w:color="auto" w:fill="FFFFFF"/>
+        </w:rPr>
+        <w:t>something manufactured or produced for sale</w:t>
+      </w:r>
+    </w:p>
+    <w:p>
+      <w:pPr>
+        <w:rPr>
+          <w:b/>
+          <w:bCs/>
+          <w:lang w:val="en-US"/>
+        </w:rPr>
+      </w:pPr>
+      <w:r>
+        <w:rPr>
+          <w:b/>
+          <w:bCs/>
+          <w:lang w:val="en-US"/>
+        </w:rPr>
+        <w:t>specialize</w:t>
+      </w:r>
+      <w:r>
+        <w:rPr>
+          <w:b/>
+          <w:bCs/>
+          <w:lang w:val="en-US"/>
+        </w:rPr>
+        <w:t xml:space="preserve">: </w:t>
+      </w:r>
+      <w:r>
+        <w:rPr>
+          <w:rFonts w:ascii="Open Sans" w:hAnsi="Open Sans" w:cs="Open Sans"/>
+          <w:color w:val="212529"/>
+          <w:sz w:val="29"/>
+          <w:szCs w:val="29"/>
+          <w:shd w:val="clear" w:color="auto" w:fill="FFFFFF"/>
+        </w:rPr>
+        <w:t>to concentrate one's efforts in a special activity, field, or practice</w:t>
+      </w:r>
+    </w:p>
+    <w:p>
+      <w:pPr>
+        <w:rPr>
+          <w:b/>
+          <w:bCs/>
+          <w:lang w:val="en-US"/>
+        </w:rPr>
+      </w:pPr>
+      <w:r>
+        <w:rPr>
+          <w:b/>
+          <w:bCs/>
+          <w:lang w:val="en-US"/>
+        </w:rPr>
+        <w:t>poverty</w:t>
+      </w:r>
+      <w:r>
+        <w:rPr>
+          <w:b/>
+          <w:bCs/>
+          <w:lang w:val="en-US"/>
+        </w:rPr>
+        <w:t xml:space="preserve">: </w:t>
+      </w:r>
+      <w:r>
+        <w:rPr>
+          <w:rFonts w:ascii="Open Sans" w:hAnsi="Open Sans" w:cs="Open Sans"/>
+          <w:color w:val="212529"/>
+          <w:sz w:val="29"/>
+          <w:szCs w:val="29"/>
+          <w:shd w:val="clear" w:color="auto" w:fill="FFFFFF"/>
+        </w:rPr>
+        <w:t>the state of lacking money or material possessions</w:t>
+      </w:r>
+    </w:p>
+    <w:p>
+      <w:pPr>
+        <w:rPr>
+          <w:lang w:val="en-US"/>
+        </w:rPr>
+      </w:pPr>
+      <w:r>
+        <w:rPr>
+          <w:b/>
+          <w:bCs/>
+          <w:lang w:val="en-US"/>
+        </w:rPr>
+        <w:t>critical</w:t>
+      </w:r>
+      <w:r>
+        <w:rPr>
+          <w:b/>
+          <w:bCs/>
+          <w:lang w:val="en-US"/>
+        </w:rPr>
+        <w:t xml:space="preserve">: </w:t>
+      </w:r>
+      <w:r>
+        <w:rPr>
+          <w:rFonts w:ascii="Open Sans" w:hAnsi="Open Sans" w:cs="Open Sans"/>
+          <w:color w:val="212529"/>
+          <w:sz w:val="29"/>
+          <w:szCs w:val="29"/>
+          <w:shd w:val="clear" w:color="auto" w:fill="FFFFFF"/>
+        </w:rPr>
+        <w:t>exercising or involving careful judgment</w:t>
+      </w:r>
+    </w:p>
+    <w:p>
+      <w:pPr>
+        <w:rPr>
+          <w:b/>
+          <w:bCs/>
+        </w:rPr>
+      </w:pPr>
+    </w:p>
     <w:p>
       <w:pPr>
         <w:rPr>
@@ -222,7 +747,7 @@
                     <pic:cNvPicPr/>
                   </pic:nvPicPr>
                   <pic:blipFill>
-                    <a:blip r:embed="rId4" cstate="print">
+                    <a:blip r:embed="rId5" cstate="print">
                       <a:extLst>
                         <a:ext uri="{28A0092B-C50C-407E-A947-70E740481C1C}">
                           <a14:useLocalDpi xmlns:a14="http://schemas.microsoft.com/office/drawing/2010/main" val="0"/>
@@ -1177,6 +1702,29 @@
       <w:spacing w:val="5"/>
     </w:rPr>
   </w:style>
+  <w:style w:type="character" w:styleId="Hyperlink">
+    <w:name w:val="Hyperlink"/>
+    <w:basedOn w:val="DefaultParagraphFont"/>
+    <w:uiPriority w:val="99"/>
+    <w:semiHidden/>
+    <w:unhideWhenUsed/>
+    <w:rsid w:val="00150821"/>
+    <w:rPr>
+      <w:color w:val="0000FF"/>
+      <w:u w:val="single"/>
+    </w:rPr>
+  </w:style>
+  <w:style w:type="character" w:styleId="Strong">
+    <w:name w:val="Strong"/>
+    <w:basedOn w:val="DefaultParagraphFont"/>
+    <w:uiPriority w:val="22"/>
+    <w:qFormat/>
+    <w:rsid w:val="00150821"/>
+    <w:rPr>
+      <w:b/>
+      <w:bCs/>
+    </w:rPr>
+  </w:style>
 </w:styles>
 </file>
 

</xml_diff>

<commit_message>
Started over project, now using OpenXML SDK classes. Can now add styles to documents
</commit_message>
<xml_diff>
--- a/docs/quicktest.docx
+++ b/docs/quicktest.docx
@@ -1,6 +1,6 @@
 
 <file path=word/document.xml><?xml version="1.0" encoding="utf-8"?>
-<w:document xmlns:wpc="http://schemas.microsoft.com/office/word/2010/wordprocessingCanvas" xmlns:cx="http://schemas.microsoft.com/office/drawing/2014/chartex" xmlns:cx1="http://schemas.microsoft.com/office/drawing/2015/9/8/chartex" xmlns:cx2="http://schemas.microsoft.com/office/drawing/2015/10/21/chartex" xmlns:cx3="http://schemas.microsoft.com/office/drawing/2016/5/9/chartex" xmlns:cx4="http://schemas.microsoft.com/office/drawing/2016/5/10/chartex" xmlns:cx5="http://schemas.microsoft.com/office/drawing/2016/5/11/chartex" xmlns:cx6="http://schemas.microsoft.com/office/drawing/2016/5/12/chartex" xmlns:cx7="http://schemas.microsoft.com/office/drawing/2016/5/13/chartex" xmlns:cx8="http://schemas.microsoft.com/office/drawing/2016/5/14/chartex" xmlns:mc="http://schemas.openxmlformats.org/markup-compatibility/2006" xmlns:aink="http://schemas.microsoft.com/office/drawing/2016/ink" xmlns:am3d="http://schemas.microsoft.com/office/drawing/2017/model3d" xmlns:o="urn:schemas-microsoft-com:office:office" xmlns:oel="http://schemas.microsoft.com/office/2019/extlst" xmlns:r="http://schemas.openxmlformats.org/officeDocument/2006/relationships" xmlns:m="http://schemas.openxmlformats.org/officeDocument/2006/math" xmlns:v="urn:schemas-microsoft-com:vml" xmlns:wp14="http://schemas.microsoft.com/office/word/2010/wordprocessingDrawing" xmlns:wp="http://schemas.openxmlformats.org/drawingml/2006/wordprocessingDrawing" xmlns:w10="urn:schemas-microsoft-com:office:word" xmlns:w="http://schemas.openxmlformats.org/wordprocessingml/2006/main" xmlns:w14="http://schemas.microsoft.com/office/word/2010/wordml" xmlns:w15="http://schemas.microsoft.com/office/word/2012/wordml" xmlns:w16cex="http://schemas.microsoft.com/office/word/2018/wordml/cex" xmlns:w16cid="http://schemas.microsoft.com/office/word/2016/wordml/cid" xmlns:w16="http://schemas.microsoft.com/office/word/2018/wordml" xmlns:w16sdtdh="http://schemas.microsoft.com/office/word/2020/wordml/sdtdatahash" xmlns:w16se="http://schemas.microsoft.com/office/word/2015/wordml/symex" xmlns:wpg="http://schemas.microsoft.com/office/word/2010/wordprocessingGroup" xmlns:wpi="http://schemas.microsoft.com/office/word/2010/wordprocessingInk" xmlns:wne="http://schemas.microsoft.com/office/word/2006/wordml" xmlns:wps="http://schemas.microsoft.com/office/word/2010/wordprocessingShape" mc:Ignorable="w14 w15 w16se w16cid w16 w16cex w16sdtdh wp14">
+<w:document xmlns:a="http://schemas.openxmlformats.org/drawingml/2006/main" xmlns:pic="http://schemas.openxmlformats.org/drawingml/2006/picture" xmlns:a14="http://schemas.microsoft.com/office/drawing/2010/main" xmlns:wpc="http://schemas.microsoft.com/office/word/2010/wordprocessingCanvas" xmlns:cx="http://schemas.microsoft.com/office/drawing/2014/chartex" xmlns:cx1="http://schemas.microsoft.com/office/drawing/2015/9/8/chartex" xmlns:cx2="http://schemas.microsoft.com/office/drawing/2015/10/21/chartex" xmlns:cx3="http://schemas.microsoft.com/office/drawing/2016/5/9/chartex" xmlns:cx4="http://schemas.microsoft.com/office/drawing/2016/5/10/chartex" xmlns:cx5="http://schemas.microsoft.com/office/drawing/2016/5/11/chartex" xmlns:cx6="http://schemas.microsoft.com/office/drawing/2016/5/12/chartex" xmlns:cx7="http://schemas.microsoft.com/office/drawing/2016/5/13/chartex" xmlns:cx8="http://schemas.microsoft.com/office/drawing/2016/5/14/chartex" xmlns:mc="http://schemas.openxmlformats.org/markup-compatibility/2006" xmlns:aink="http://schemas.microsoft.com/office/drawing/2016/ink" xmlns:am3d="http://schemas.microsoft.com/office/drawing/2017/model3d" xmlns:o="urn:schemas-microsoft-com:office:office" xmlns:oel="http://schemas.microsoft.com/office/2019/extlst" xmlns:r="http://schemas.openxmlformats.org/officeDocument/2006/relationships" xmlns:m="http://schemas.openxmlformats.org/officeDocument/2006/math" xmlns:v="urn:schemas-microsoft-com:vml" xmlns:wp14="http://schemas.microsoft.com/office/word/2010/wordprocessingDrawing" xmlns:wp="http://schemas.openxmlformats.org/drawingml/2006/wordprocessingDrawing" xmlns:w10="urn:schemas-microsoft-com:office:word" xmlns:w="http://schemas.openxmlformats.org/wordprocessingml/2006/main" xmlns:w14="http://schemas.microsoft.com/office/word/2010/wordml" xmlns:w15="http://schemas.microsoft.com/office/word/2012/wordml" xmlns:w16cex="http://schemas.microsoft.com/office/word/2018/wordml/cex" xmlns:w16cid="http://schemas.microsoft.com/office/word/2016/wordml/cid" xmlns:w16="http://schemas.microsoft.com/office/word/2018/wordml" xmlns:w16sdtdh="http://schemas.microsoft.com/office/word/2020/wordml/sdtdatahash" xmlns:w16se="http://schemas.microsoft.com/office/word/2015/wordml/symex" xmlns:wpg="http://schemas.microsoft.com/office/word/2010/wordprocessingGroup" xmlns:wpi="http://schemas.microsoft.com/office/word/2010/wordprocessingInk" xmlns:wne="http://schemas.microsoft.com/office/word/2006/wordml" xmlns:wps="http://schemas.microsoft.com/office/word/2010/wordprocessingShape" mc:Ignorable="w14 w15 w16se w16cid w16 w16cex w16sdtdh wp14">
   <w:body>
     <w:p>
       <w:pPr>
@@ -105,7 +105,7 @@
         </w:rPr>
         <w:t>an exchange or </w:t>
       </w:r>
-      <w:hyperlink r:id="rId4" w:history="1">
+      <w:hyperlink w:history="1" r:id="rId5">
         <w:r>
           <w:rPr>
             <w:rStyle w:val="Hyperlink"/>
@@ -113,7 +113,7 @@
             <w:color w:val="0074CC"/>
             <w:sz w:val="29"/>
             <w:szCs w:val="29"/>
-            <w:bdr w:val="none" w:sz="0" w:space="0" w:color="auto" w:frame="1"/>
+            <w:bdr w:val="none" w:color="auto" w:sz="0" w:space="0" w:frame="1"/>
             <w:shd w:val="clear" w:color="auto" w:fill="FFFFFF"/>
           </w:rPr>
           <w:t>transfer</w:t>
@@ -171,7 +171,7 @@
           <w:color w:val="212529"/>
           <w:sz w:val="29"/>
           <w:szCs w:val="29"/>
-          <w:bdr w:val="none" w:sz="0" w:space="0" w:color="auto" w:frame="1"/>
+          <w:bdr w:val="none" w:color="auto" w:sz="0" w:space="0" w:frame="1"/>
           <w:shd w:val="clear" w:color="auto" w:fill="FFFFFF"/>
         </w:rPr>
         <w:t> </w:t>
@@ -747,7 +747,7 @@
                     <pic:cNvPicPr/>
                   </pic:nvPicPr>
                   <pic:blipFill>
-                    <a:blip r:embed="rId5" cstate="print">
+                    <a:blip r:embed="rId6" cstate="print">
                       <a:extLst>
                         <a:ext uri="{28A0092B-C50C-407E-A947-70E740481C1C}">
                           <a14:useLocalDpi xmlns:a14="http://schemas.microsoft.com/office/drawing/2010/main" val="0"/>
@@ -774,6 +774,772 @@
         </w:drawing>
       </w:r>
     </w:p>
+    <w:p>
+      <w:pPr>
+        <w:rPr>
+          <w:lang w:val="en-US"/>
+        </w:rPr>
+      </w:pPr>
+    </w:p>
+    <w:p>
+      <w:pPr>
+        <w:rPr>
+          <w:rFonts w:ascii="Aptos" w:hAnsi="Aptos"/>
+          <w:b/>
+          <w:bCs/>
+          <w:sz w:val="36"/>
+          <w:szCs w:val="36"/>
+          <w:lang w:val="en-US"/>
+        </w:rPr>
+      </w:pPr>
+      <w:r>
+        <w:rPr>
+          <w:rFonts w:ascii="Aptos" w:hAnsi="Aptos"/>
+          <w:b/>
+          <w:bCs/>
+          <w:sz w:val="36"/>
+          <w:szCs w:val="36"/>
+          <w:lang w:val="en-US"/>
+        </w:rPr>
+        <w:t>QUESTIONS</w:t>
+      </w:r>
+    </w:p>
+    <w:p>
+      <w:pPr>
+        <w:rPr>
+          <w:rFonts w:ascii="Aptos" w:hAnsi="Aptos"/>
+          <w:sz w:val="36"/>
+          <w:szCs w:val="36"/>
+          <w:lang w:val="en-US"/>
+        </w:rPr>
+      </w:pPr>
+      <w:r>
+        <w:rPr>
+          <w:rFonts w:ascii="Aptos" w:hAnsi="Aptos"/>
+          <w:sz w:val="36"/>
+          <w:szCs w:val="36"/>
+          <w:lang w:val="en-US"/>
+        </w:rPr>
+        <w:t>ChatGPT: Write 5 true-or-false and 10 multiple-choice comprehension questions about the following text. Include the correct answer for all of them:</w:t>
+      </w:r>
+    </w:p>
+    <w:p>
+      <w:pPr>
+        <w:rPr>
+          <w:rFonts w:ascii="Aptos" w:hAnsi="Aptos"/>
+          <w:sz w:val="36"/>
+          <w:szCs w:val="36"/>
+          <w:lang w:val="en-US"/>
+        </w:rPr>
+      </w:pPr>
+    </w:p>
+    <w:p>
+      <w:pPr>
+        <w:rPr>
+          <w:rFonts w:ascii="Aptos" w:hAnsi="Aptos"/>
+          <w:b/>
+          <w:bCs/>
+        </w:rPr>
+      </w:pPr>
+      <w:r>
+        <w:rPr>
+          <w:rFonts w:ascii="Aptos" w:hAnsi="Aptos"/>
+          <w:b/>
+          <w:bCs/>
+        </w:rPr>
+        <w:t>TF</w:t>
+      </w:r>
+    </w:p>
+    <w:p>
+      <w:pPr>
+        <w:rPr>
+          <w:rFonts w:ascii="Aptos" w:hAnsi="Aptos"/>
+        </w:rPr>
+      </w:pPr>
+    </w:p>
+    <w:p>
+      <w:pPr>
+        <w:rPr>
+          <w:rFonts w:ascii="Aptos" w:hAnsi="Aptos"/>
+        </w:rPr>
+      </w:pPr>
+      <w:r>
+        <w:rPr>
+          <w:rFonts w:ascii="Aptos" w:hAnsi="Aptos"/>
+        </w:rPr>
+        <w:t>The division of labor can make production more efficient.</w:t>
+      </w:r>
+    </w:p>
+    <w:p>
+      <w:pPr>
+        <w:numPr>
+          <w:ilvl w:val="0"/>
+          <w:numId w:val="1"/>
+        </w:numPr>
+        <w:spacing w:before="100" w:beforeAutospacing="1" w:after="100" w:afterAutospacing="1" w:line="240" w:lineRule="auto"/>
+        <w:rPr>
+          <w:rFonts w:ascii="Aptos" w:hAnsi="Aptos"/>
+        </w:rPr>
+      </w:pPr>
+      <w:r>
+        <w:rPr>
+          <w:rStyle w:val="Strong"/>
+          <w:rFonts w:ascii="Aptos" w:hAnsi="Aptos"/>
+        </w:rPr>
+        <w:lastRenderedPageBreak/>
+        <w:t>True</w:t>
+      </w:r>
+      <w:r>
+        <w:rPr>
+          <w:rFonts w:ascii="Aptos" w:hAnsi="Aptos"/>
+        </w:rPr>
+        <w:t>: The division of labor, as explained by Adam Smith, makes production more efficient by dividing tasks.</w:t>
+      </w:r>
+    </w:p>
+    <w:p>
+      <w:pPr>
+        <w:rPr>
+          <w:rFonts w:ascii="Aptos" w:hAnsi="Aptos"/>
+        </w:rPr>
+      </w:pPr>
+      <w:r>
+        <w:rPr>
+          <w:rFonts w:ascii="Aptos" w:hAnsi="Aptos"/>
+        </w:rPr>
+        <w:t>Specialization can make workers slower and less productive.</w:t>
+      </w:r>
+    </w:p>
+    <w:p>
+      <w:pPr>
+        <w:numPr>
+          <w:ilvl w:val="0"/>
+          <w:numId w:val="2"/>
+        </w:numPr>
+        <w:spacing w:before="100" w:beforeAutospacing="1" w:after="100" w:afterAutospacing="1" w:line="240" w:lineRule="auto"/>
+        <w:rPr>
+          <w:rFonts w:ascii="Aptos" w:hAnsi="Aptos"/>
+        </w:rPr>
+      </w:pPr>
+      <w:r>
+        <w:rPr>
+          <w:rStyle w:val="Strong"/>
+          <w:rFonts w:ascii="Aptos" w:hAnsi="Aptos"/>
+        </w:rPr>
+        <w:t>False</w:t>
+      </w:r>
+      <w:r>
+        <w:rPr>
+          <w:rFonts w:ascii="Aptos" w:hAnsi="Aptos"/>
+        </w:rPr>
+        <w:t>: Specialization allows workers to become really good at one task, making production faster and better.</w:t>
+      </w:r>
+    </w:p>
+    <w:p>
+      <w:pPr>
+        <w:rPr>
+          <w:rFonts w:ascii="Aptos" w:hAnsi="Aptos"/>
+        </w:rPr>
+      </w:pPr>
+      <w:r>
+        <w:rPr>
+          <w:rFonts w:ascii="Aptos" w:hAnsi="Aptos"/>
+        </w:rPr>
+        <w:t>Learning economics can help you in multiple areas in life.</w:t>
+      </w:r>
+    </w:p>
+    <w:p>
+      <w:pPr>
+        <w:numPr>
+          <w:ilvl w:val="0"/>
+          <w:numId w:val="3"/>
+        </w:numPr>
+        <w:spacing w:before="100" w:beforeAutospacing="1" w:after="100" w:afterAutospacing="1" w:line="240" w:lineRule="auto"/>
+        <w:rPr>
+          <w:rFonts w:ascii="Aptos" w:hAnsi="Aptos"/>
+        </w:rPr>
+      </w:pPr>
+      <w:r>
+        <w:rPr>
+          <w:rStyle w:val="Strong"/>
+          <w:rFonts w:ascii="Aptos" w:hAnsi="Aptos"/>
+        </w:rPr>
+        <w:t>True</w:t>
+      </w:r>
+      <w:r>
+        <w:rPr>
+          <w:rFonts w:ascii="Aptos" w:hAnsi="Aptos"/>
+        </w:rPr>
+        <w:t>: Economics helps in becoming a better decision-maker and a more critical thinker.</w:t>
+      </w:r>
+    </w:p>
+    <w:p>
+      <w:pPr>
+        <w:rPr>
+          <w:rFonts w:ascii="Aptos" w:hAnsi="Aptos"/>
+          <w:sz w:val="36"/>
+          <w:szCs w:val="36"/>
+        </w:rPr>
+      </w:pPr>
+    </w:p>
+    <w:p>
+      <w:pPr>
+        <w:rPr>
+          <w:rFonts w:ascii="Aptos" w:hAnsi="Aptos"/>
+          <w:b/>
+          <w:bCs/>
+          <w:sz w:val="36"/>
+          <w:szCs w:val="36"/>
+        </w:rPr>
+      </w:pPr>
+      <w:r>
+        <w:rPr>
+          <w:rFonts w:ascii="Aptos" w:hAnsi="Aptos"/>
+          <w:b/>
+          <w:bCs/>
+          <w:sz w:val="36"/>
+          <w:szCs w:val="36"/>
+        </w:rPr>
+        <w:t>MC</w:t>
+      </w:r>
+    </w:p>
+    <w:p>
+      <w:pPr>
+        <w:rPr>
+          <w:rFonts w:ascii="Aptos" w:hAnsi="Aptos"/>
+          <w:sz w:val="36"/>
+          <w:szCs w:val="36"/>
+        </w:rPr>
+      </w:pPr>
+    </w:p>
+    <w:p>
+      <w:pPr>
+        <w:rPr>
+          <w:rFonts w:ascii="Aptos" w:hAnsi="Aptos"/>
+          <w:sz w:val="36"/>
+          <w:szCs w:val="36"/>
+        </w:rPr>
+      </w:pPr>
+      <w:r>
+        <w:rPr>
+          <w:rFonts w:ascii="Aptos" w:hAnsi="Aptos"/>
+          <w:sz w:val="36"/>
+          <w:szCs w:val="36"/>
+        </w:rPr>
+        <w:t>Who out of the following is a famous economist?</w:t>
+      </w:r>
+    </w:p>
+    <w:p>
+      <w:pPr>
+        <w:rPr>
+          <w:rFonts w:ascii="Aptos" w:hAnsi="Aptos"/>
+          <w:sz w:val="36"/>
+          <w:szCs w:val="36"/>
+        </w:rPr>
+      </w:pPr>
+      <w:r>
+        <w:rPr>
+          <w:rFonts w:ascii="Aptos" w:hAnsi="Aptos"/>
+          <w:sz w:val="36"/>
+          <w:szCs w:val="36"/>
+        </w:rPr>
+        <w:t>Immanuel Kant</w:t>
+      </w:r>
+    </w:p>
+    <w:p>
+      <w:pPr>
+        <w:rPr>
+          <w:rFonts w:ascii="Aptos" w:hAnsi="Aptos"/>
+          <w:sz w:val="36"/>
+          <w:szCs w:val="36"/>
+        </w:rPr>
+      </w:pPr>
+      <w:r>
+        <w:rPr>
+          <w:rFonts w:ascii="Aptos" w:hAnsi="Aptos"/>
+          <w:sz w:val="36"/>
+          <w:szCs w:val="36"/>
+        </w:rPr>
+        <w:t>Marie Curie</w:t>
+      </w:r>
+    </w:p>
+    <w:p>
+      <w:pPr>
+        <w:rPr>
+          <w:rFonts w:ascii="Aptos" w:hAnsi="Aptos"/>
+          <w:sz w:val="36"/>
+          <w:szCs w:val="36"/>
+        </w:rPr>
+      </w:pPr>
+      <w:r>
+        <w:rPr>
+          <w:rFonts w:ascii="Aptos" w:hAnsi="Aptos"/>
+          <w:b/>
+          <w:bCs/>
+          <w:sz w:val="36"/>
+          <w:szCs w:val="36"/>
+        </w:rPr>
+        <w:t>Adam Smith</w:t>
+      </w:r>
+    </w:p>
+    <w:p>
+      <w:pPr>
+        <w:rPr>
+          <w:rFonts w:ascii="Aptos" w:hAnsi="Aptos"/>
+          <w:sz w:val="36"/>
+          <w:szCs w:val="36"/>
+        </w:rPr>
+      </w:pPr>
+      <w:r>
+        <w:rPr>
+          <w:rFonts w:ascii="Aptos" w:hAnsi="Aptos"/>
+          <w:sz w:val="36"/>
+          <w:szCs w:val="36"/>
+        </w:rPr>
+        <w:t>George Washington</w:t>
+      </w:r>
+    </w:p>
+    <w:p>
+      <w:pPr>
+        <w:rPr>
+          <w:rFonts w:ascii="Aptos" w:hAnsi="Aptos"/>
+          <w:sz w:val="36"/>
+          <w:szCs w:val="36"/>
+        </w:rPr>
+      </w:pPr>
+    </w:p>
+    <w:p>
+      <w:pPr>
+        <w:rPr>
+          <w:rFonts w:ascii="Aptos" w:hAnsi="Aptos"/>
+          <w:sz w:val="36"/>
+          <w:szCs w:val="36"/>
+        </w:rPr>
+      </w:pPr>
+      <w:r>
+        <w:rPr>
+          <w:rFonts w:ascii="Aptos" w:hAnsi="Aptos"/>
+          <w:sz w:val="36"/>
+          <w:szCs w:val="36"/>
+        </w:rPr>
+        <w:t>What is an example of division of labor?</w:t>
+      </w:r>
+    </w:p>
+    <w:p>
+      <w:pPr>
+        <w:rPr>
+          <w:rFonts w:ascii="Aptos" w:hAnsi="Aptos"/>
+          <w:sz w:val="36"/>
+          <w:szCs w:val="36"/>
+        </w:rPr>
+      </w:pPr>
+      <w:r>
+        <w:rPr>
+          <w:rFonts w:ascii="Aptos" w:hAnsi="Aptos"/>
+          <w:sz w:val="36"/>
+          <w:szCs w:val="36"/>
+        </w:rPr>
+        <w:t>Controlling all steps in the process of making a product</w:t>
+      </w:r>
+    </w:p>
+    <w:p>
+      <w:pPr>
+        <w:rPr>
+          <w:rFonts w:ascii="Aptos" w:hAnsi="Aptos"/>
+          <w:sz w:val="36"/>
+          <w:szCs w:val="36"/>
+        </w:rPr>
+      </w:pPr>
+      <w:r>
+        <w:rPr>
+          <w:rFonts w:ascii="Aptos" w:hAnsi="Aptos"/>
+          <w:sz w:val="36"/>
+          <w:szCs w:val="36"/>
+        </w:rPr>
+        <w:t>Having a group of people all work on the same task</w:t>
+      </w:r>
+    </w:p>
+    <w:p>
+      <w:pPr>
+        <w:rPr>
+          <w:rFonts w:ascii="Aptos" w:hAnsi="Aptos"/>
+          <w:b/>
+          <w:bCs/>
+          <w:sz w:val="36"/>
+          <w:szCs w:val="36"/>
+        </w:rPr>
+      </w:pPr>
+      <w:r>
+        <w:rPr>
+          <w:rFonts w:ascii="Aptos" w:hAnsi="Aptos"/>
+          <w:b/>
+          <w:bCs/>
+          <w:sz w:val="36"/>
+          <w:szCs w:val="36"/>
+        </w:rPr>
+        <w:t>Having different people specialize in different tasks</w:t>
+      </w:r>
+    </w:p>
+    <w:p>
+      <w:pPr>
+        <w:rPr>
+          <w:rFonts w:ascii="Aptos" w:hAnsi="Aptos"/>
+          <w:sz w:val="36"/>
+          <w:szCs w:val="36"/>
+        </w:rPr>
+      </w:pPr>
+      <w:r>
+        <w:rPr>
+          <w:rFonts w:ascii="Aptos" w:hAnsi="Aptos"/>
+          <w:sz w:val="36"/>
+          <w:szCs w:val="36"/>
+        </w:rPr>
+        <w:lastRenderedPageBreak/>
+        <w:t>Outsourcing a task from one person to another</w:t>
+      </w:r>
+    </w:p>
+    <w:p>
+      <w:pPr>
+        <w:rPr>
+          <w:rFonts w:ascii="Aptos" w:hAnsi="Aptos"/>
+          <w:sz w:val="36"/>
+          <w:szCs w:val="36"/>
+        </w:rPr>
+      </w:pPr>
+    </w:p>
+    <w:p>
+      <w:pPr>
+        <w:rPr>
+          <w:rFonts w:ascii="Aptos" w:hAnsi="Aptos"/>
+          <w:sz w:val="36"/>
+          <w:szCs w:val="36"/>
+        </w:rPr>
+      </w:pPr>
+      <w:r>
+        <w:rPr>
+          <w:rFonts w:ascii="Aptos" w:hAnsi="Aptos"/>
+          <w:sz w:val="36"/>
+          <w:szCs w:val="36"/>
+        </w:rPr>
+        <w:t>Why might a business choose to specialize in only a few products?</w:t>
+      </w:r>
+    </w:p>
+    <w:p>
+      <w:pPr>
+        <w:rPr>
+          <w:rFonts w:ascii="Aptos" w:hAnsi="Aptos"/>
+          <w:b/>
+          <w:bCs/>
+          <w:sz w:val="36"/>
+          <w:szCs w:val="36"/>
+        </w:rPr>
+      </w:pPr>
+      <w:r>
+        <w:rPr>
+          <w:rFonts w:ascii="Aptos" w:hAnsi="Aptos"/>
+          <w:b/>
+          <w:bCs/>
+          <w:sz w:val="36"/>
+          <w:szCs w:val="36"/>
+        </w:rPr>
+        <w:t>To improve efficiency and quality in making those products</w:t>
+      </w:r>
+    </w:p>
+    <w:p>
+      <w:pPr>
+        <w:rPr>
+          <w:rFonts w:ascii="Aptos" w:hAnsi="Aptos"/>
+          <w:sz w:val="36"/>
+          <w:szCs w:val="36"/>
+        </w:rPr>
+      </w:pPr>
+      <w:r>
+        <w:rPr>
+          <w:rFonts w:ascii="Aptos" w:hAnsi="Aptos"/>
+          <w:sz w:val="36"/>
+          <w:szCs w:val="36"/>
+        </w:rPr>
+        <w:t>To lower competition</w:t>
+      </w:r>
+    </w:p>
+    <w:p>
+      <w:pPr>
+        <w:rPr>
+          <w:rFonts w:ascii="Aptos" w:hAnsi="Aptos"/>
+          <w:sz w:val="36"/>
+          <w:szCs w:val="36"/>
+        </w:rPr>
+      </w:pPr>
+      <w:r>
+        <w:rPr>
+          <w:rFonts w:ascii="Aptos" w:hAnsi="Aptos"/>
+          <w:sz w:val="36"/>
+          <w:szCs w:val="36"/>
+        </w:rPr>
+        <w:t>To find customers in new markets</w:t>
+      </w:r>
+    </w:p>
+    <w:p>
+      <w:pPr>
+        <w:rPr>
+          <w:rFonts w:ascii="Aptos" w:hAnsi="Aptos"/>
+          <w:sz w:val="36"/>
+          <w:szCs w:val="36"/>
+        </w:rPr>
+      </w:pPr>
+      <w:r>
+        <w:rPr>
+          <w:rFonts w:ascii="Aptos" w:hAnsi="Aptos"/>
+          <w:sz w:val="36"/>
+          <w:szCs w:val="36"/>
+        </w:rPr>
+        <w:t>To increase competition</w:t>
+      </w:r>
+    </w:p>
+    <w:p>
+      <w:pPr>
+        <w:rPr>
+          <w:rFonts w:ascii="Aptos" w:hAnsi="Aptos"/>
+          <w:sz w:val="36"/>
+          <w:szCs w:val="36"/>
+        </w:rPr>
+      </w:pPr>
+    </w:p>
+    <w:p>
+      <w:pPr>
+        <w:rPr>
+          <w:rFonts w:ascii="Aptos" w:hAnsi="Aptos"/>
+          <w:sz w:val="36"/>
+          <w:szCs w:val="36"/>
+        </w:rPr>
+      </w:pPr>
+      <w:r>
+        <w:rPr>
+          <w:rFonts w:ascii="Aptos" w:hAnsi="Aptos"/>
+          <w:sz w:val="36"/>
+          <w:szCs w:val="36"/>
+        </w:rPr>
+        <w:t xml:space="preserve">Which of the following is </w:t>
+      </w:r>
+      <w:r>
+        <w:rPr>
+          <w:rFonts w:ascii="Aptos" w:hAnsi="Aptos"/>
+          <w:b/>
+          <w:bCs/>
+          <w:sz w:val="36"/>
+          <w:szCs w:val="36"/>
+        </w:rPr>
+        <w:t>not</w:t>
+      </w:r>
+      <w:r>
+        <w:rPr>
+          <w:rFonts w:ascii="Aptos" w:hAnsi="Aptos"/>
+          <w:sz w:val="36"/>
+          <w:szCs w:val="36"/>
+        </w:rPr>
+        <w:t xml:space="preserve"> a scarce resource?</w:t>
+      </w:r>
+    </w:p>
+    <w:p>
+      <w:pPr>
+        <w:rPr>
+          <w:rFonts w:ascii="Aptos" w:hAnsi="Aptos"/>
+          <w:sz w:val="36"/>
+          <w:szCs w:val="36"/>
+        </w:rPr>
+      </w:pPr>
+      <w:r>
+        <w:rPr>
+          <w:rFonts w:ascii="Aptos" w:hAnsi="Aptos"/>
+          <w:sz w:val="36"/>
+          <w:szCs w:val="36"/>
+        </w:rPr>
+        <w:t>Money</w:t>
+      </w:r>
+    </w:p>
+    <w:p>
+      <w:pPr>
+        <w:rPr>
+          <w:rFonts w:ascii="Aptos" w:hAnsi="Aptos"/>
+          <w:sz w:val="36"/>
+          <w:szCs w:val="36"/>
+        </w:rPr>
+      </w:pPr>
+      <w:r>
+        <w:rPr>
+          <w:rFonts w:ascii="Aptos" w:hAnsi="Aptos"/>
+          <w:sz w:val="36"/>
+          <w:szCs w:val="36"/>
+        </w:rPr>
+        <w:t>Time</w:t>
+      </w:r>
+    </w:p>
+    <w:p>
+      <w:pPr>
+        <w:rPr>
+          <w:rFonts w:ascii="Aptos" w:hAnsi="Aptos"/>
+          <w:b/>
+          <w:bCs/>
+          <w:sz w:val="36"/>
+          <w:szCs w:val="36"/>
+        </w:rPr>
+      </w:pPr>
+      <w:r>
+        <w:rPr>
+          <w:rFonts w:ascii="Aptos" w:hAnsi="Aptos"/>
+          <w:b/>
+          <w:bCs/>
+          <w:sz w:val="36"/>
+          <w:szCs w:val="36"/>
+        </w:rPr>
+        <w:t>Human wants</w:t>
+      </w:r>
+    </w:p>
+    <w:p>
+      <w:pPr>
+        <w:rPr>
+          <w:rFonts w:ascii="Aptos" w:hAnsi="Aptos"/>
+          <w:sz w:val="36"/>
+          <w:szCs w:val="36"/>
+        </w:rPr>
+      </w:pPr>
+      <w:r>
+        <w:rPr>
+          <w:rFonts w:ascii="Aptos" w:hAnsi="Aptos"/>
+          <w:sz w:val="36"/>
+          <w:szCs w:val="36"/>
+        </w:rPr>
+        <w:t>Labor</w:t>
+      </w:r>
+    </w:p>
+    <w:p>
+      <w:pPr>
+        <w:rPr>
+          <w:rFonts w:ascii="Aptos" w:hAnsi="Aptos"/>
+          <w:sz w:val="36"/>
+          <w:szCs w:val="36"/>
+        </w:rPr>
+      </w:pPr>
+    </w:p>
+    <w:p>
+      <w:pPr>
+        <w:rPr>
+          <w:rFonts w:ascii="Aptos" w:hAnsi="Aptos"/>
+          <w:sz w:val="36"/>
+          <w:szCs w:val="36"/>
+        </w:rPr>
+      </w:pPr>
+      <w:r>
+        <w:rPr>
+          <w:rFonts w:ascii="Aptos" w:hAnsi="Aptos"/>
+          <w:sz w:val="36"/>
+          <w:szCs w:val="36"/>
+        </w:rPr>
+        <w:t>Who makes economic decisions?</w:t>
+      </w:r>
+    </w:p>
+    <w:p>
+      <w:pPr>
+        <w:rPr>
+          <w:rFonts w:ascii="Aptos" w:hAnsi="Aptos"/>
+          <w:sz w:val="36"/>
+          <w:szCs w:val="36"/>
+        </w:rPr>
+      </w:pPr>
+      <w:r>
+        <w:rPr>
+          <w:rFonts w:ascii="Aptos" w:hAnsi="Aptos"/>
+          <w:sz w:val="36"/>
+          <w:szCs w:val="36"/>
+        </w:rPr>
+        <w:t>Governments</w:t>
+      </w:r>
+    </w:p>
+    <w:p>
+      <w:pPr>
+        <w:rPr>
+          <w:rFonts w:ascii="Aptos" w:hAnsi="Aptos"/>
+          <w:sz w:val="36"/>
+          <w:szCs w:val="36"/>
+        </w:rPr>
+      </w:pPr>
+      <w:r>
+        <w:rPr>
+          <w:rFonts w:ascii="Aptos" w:hAnsi="Aptos"/>
+          <w:sz w:val="36"/>
+          <w:szCs w:val="36"/>
+        </w:rPr>
+        <w:t>People</w:t>
+      </w:r>
+    </w:p>
+    <w:p>
+      <w:pPr>
+        <w:rPr>
+          <w:rFonts w:ascii="Aptos" w:hAnsi="Aptos"/>
+          <w:sz w:val="36"/>
+          <w:szCs w:val="36"/>
+        </w:rPr>
+      </w:pPr>
+      <w:r>
+        <w:rPr>
+          <w:rFonts w:ascii="Aptos" w:hAnsi="Aptos"/>
+          <w:sz w:val="36"/>
+          <w:szCs w:val="36"/>
+        </w:rPr>
+        <w:t>Businesses</w:t>
+      </w:r>
+    </w:p>
+    <w:p>
+      <w:pPr>
+        <w:rPr>
+          <w:rFonts w:ascii="Aptos" w:hAnsi="Aptos"/>
+          <w:b/>
+          <w:bCs/>
+          <w:sz w:val="36"/>
+          <w:szCs w:val="36"/>
+        </w:rPr>
+      </w:pPr>
+      <w:r>
+        <w:rPr>
+          <w:rFonts w:ascii="Aptos" w:hAnsi="Aptos"/>
+          <w:b/>
+          <w:bCs/>
+          <w:sz w:val="36"/>
+          <w:szCs w:val="36"/>
+        </w:rPr>
+        <w:lastRenderedPageBreak/>
+        <w:t>All of the above</w:t>
+      </w:r>
+    </w:p>
+    <w:p>
+      <w:pPr>
+        <w:rPr>
+          <w:rFonts w:ascii="Aptos" w:hAnsi="Aptos"/>
+          <w:b/>
+          <w:bCs/>
+          <w:sz w:val="36"/>
+          <w:szCs w:val="36"/>
+          <w:lang w:val="en-US"/>
+        </w:rPr>
+      </w:pPr>
+      <w:r>
+        <w:rPr>
+          <w:rFonts w:ascii="Aptos" w:hAnsi="Aptos"/>
+          <w:b/>
+          <w:bCs/>
+          <w:sz w:val="36"/>
+          <w:szCs w:val="36"/>
+          <w:lang w:val="en-US"/>
+        </w:rPr>
+        <w:br w:type="page"/>
+      </w:r>
+    </w:p>
+    <w:p>
+      <w:pPr>
+        <w:rPr>
+          <w:lang w:val="en-US"/>
+        </w:rPr>
+      </w:pPr>
+    </w:p>
     <w:sectPr>
       <w:pgSz w:w="12240" w:h="15840"/>
       <w:pgMar w:top="1440" w:right="1440" w:bottom="1440" w:left="1440" w:header="708" w:footer="708" w:gutter="0"/>
@@ -782,6 +1548,556 @@
     </w:sectPr>
   </w:body>
 </w:document>
+</file>
+
+<file path=word/numbering.xml><?xml version="1.0" encoding="utf-8"?>
+<w:numbering xmlns:wpc="http://schemas.microsoft.com/office/word/2010/wordprocessingCanvas" xmlns:cx="http://schemas.microsoft.com/office/drawing/2014/chartex" xmlns:cx1="http://schemas.microsoft.com/office/drawing/2015/9/8/chartex" xmlns:cx2="http://schemas.microsoft.com/office/drawing/2015/10/21/chartex" xmlns:cx3="http://schemas.microsoft.com/office/drawing/2016/5/9/chartex" xmlns:cx4="http://schemas.microsoft.com/office/drawing/2016/5/10/chartex" xmlns:cx5="http://schemas.microsoft.com/office/drawing/2016/5/11/chartex" xmlns:cx6="http://schemas.microsoft.com/office/drawing/2016/5/12/chartex" xmlns:cx7="http://schemas.microsoft.com/office/drawing/2016/5/13/chartex" xmlns:cx8="http://schemas.microsoft.com/office/drawing/2016/5/14/chartex" xmlns:mc="http://schemas.openxmlformats.org/markup-compatibility/2006" xmlns:aink="http://schemas.microsoft.com/office/drawing/2016/ink" xmlns:am3d="http://schemas.microsoft.com/office/drawing/2017/model3d" xmlns:o="urn:schemas-microsoft-com:office:office" xmlns:oel="http://schemas.microsoft.com/office/2019/extlst" xmlns:r="http://schemas.openxmlformats.org/officeDocument/2006/relationships" xmlns:m="http://schemas.openxmlformats.org/officeDocument/2006/math" xmlns:v="urn:schemas-microsoft-com:vml" xmlns:wp14="http://schemas.microsoft.com/office/word/2010/wordprocessingDrawing" xmlns:wp="http://schemas.openxmlformats.org/drawingml/2006/wordprocessingDrawing" xmlns:w10="urn:schemas-microsoft-com:office:word" xmlns:w="http://schemas.openxmlformats.org/wordprocessingml/2006/main" xmlns:w14="http://schemas.microsoft.com/office/word/2010/wordml" xmlns:w15="http://schemas.microsoft.com/office/word/2012/wordml" xmlns:w16cex="http://schemas.microsoft.com/office/word/2018/wordml/cex" xmlns:w16cid="http://schemas.microsoft.com/office/word/2016/wordml/cid" xmlns:w16="http://schemas.microsoft.com/office/word/2018/wordml" xmlns:w16sdtdh="http://schemas.microsoft.com/office/word/2020/wordml/sdtdatahash" xmlns:w16se="http://schemas.microsoft.com/office/word/2015/wordml/symex" xmlns:wpg="http://schemas.microsoft.com/office/word/2010/wordprocessingGroup" xmlns:wpi="http://schemas.microsoft.com/office/word/2010/wordprocessingInk" xmlns:wne="http://schemas.microsoft.com/office/word/2006/wordml" xmlns:wps="http://schemas.microsoft.com/office/word/2010/wordprocessingShape" mc:Ignorable="w14 w15 w16se w16cid w16 w16cex w16sdtdh wp14">
+  <w:abstractNum w:abstractNumId="0" w15:restartNumberingAfterBreak="0">
+    <w:nsid w:val="06604BC8"/>
+    <w:multiLevelType w:val="multilevel"/>
+    <w:tmpl w:val="EBF0EED4"/>
+    <w:lvl w:ilvl="0">
+      <w:start w:val="1"/>
+      <w:numFmt w:val="bullet"/>
+      <w:lvlText w:val=""/>
+      <w:lvlJc w:val="left"/>
+      <w:pPr>
+        <w:tabs>
+          <w:tab w:val="num" w:pos="720"/>
+        </w:tabs>
+        <w:ind w:left="720" w:hanging="360"/>
+      </w:pPr>
+      <w:rPr>
+        <w:rFonts w:ascii="Symbol" w:hAnsi="Symbol" w:hint="default"/>
+        <w:sz w:val="20"/>
+      </w:rPr>
+    </w:lvl>
+    <w:lvl w:ilvl="1" w:tentative="1">
+      <w:start w:val="1"/>
+      <w:numFmt w:val="bullet"/>
+      <w:lvlText w:val="o"/>
+      <w:lvlJc w:val="left"/>
+      <w:pPr>
+        <w:tabs>
+          <w:tab w:val="num" w:pos="1440"/>
+        </w:tabs>
+        <w:ind w:left="1440" w:hanging="360"/>
+      </w:pPr>
+      <w:rPr>
+        <w:rFonts w:ascii="Courier New" w:hAnsi="Courier New" w:hint="default"/>
+        <w:sz w:val="20"/>
+      </w:rPr>
+    </w:lvl>
+    <w:lvl w:ilvl="2" w:tentative="1">
+      <w:start w:val="1"/>
+      <w:numFmt w:val="bullet"/>
+      <w:lvlText w:val=""/>
+      <w:lvlJc w:val="left"/>
+      <w:pPr>
+        <w:tabs>
+          <w:tab w:val="num" w:pos="2160"/>
+        </w:tabs>
+        <w:ind w:left="2160" w:hanging="360"/>
+      </w:pPr>
+      <w:rPr>
+        <w:rFonts w:ascii="Wingdings" w:hAnsi="Wingdings" w:hint="default"/>
+        <w:sz w:val="20"/>
+      </w:rPr>
+    </w:lvl>
+    <w:lvl w:ilvl="3" w:tentative="1">
+      <w:start w:val="1"/>
+      <w:numFmt w:val="bullet"/>
+      <w:lvlText w:val=""/>
+      <w:lvlJc w:val="left"/>
+      <w:pPr>
+        <w:tabs>
+          <w:tab w:val="num" w:pos="2880"/>
+        </w:tabs>
+        <w:ind w:left="2880" w:hanging="360"/>
+      </w:pPr>
+      <w:rPr>
+        <w:rFonts w:ascii="Wingdings" w:hAnsi="Wingdings" w:hint="default"/>
+        <w:sz w:val="20"/>
+      </w:rPr>
+    </w:lvl>
+    <w:lvl w:ilvl="4" w:tentative="1">
+      <w:start w:val="1"/>
+      <w:numFmt w:val="bullet"/>
+      <w:lvlText w:val=""/>
+      <w:lvlJc w:val="left"/>
+      <w:pPr>
+        <w:tabs>
+          <w:tab w:val="num" w:pos="3600"/>
+        </w:tabs>
+        <w:ind w:left="3600" w:hanging="360"/>
+      </w:pPr>
+      <w:rPr>
+        <w:rFonts w:ascii="Wingdings" w:hAnsi="Wingdings" w:hint="default"/>
+        <w:sz w:val="20"/>
+      </w:rPr>
+    </w:lvl>
+    <w:lvl w:ilvl="5" w:tentative="1">
+      <w:start w:val="1"/>
+      <w:numFmt w:val="bullet"/>
+      <w:lvlText w:val=""/>
+      <w:lvlJc w:val="left"/>
+      <w:pPr>
+        <w:tabs>
+          <w:tab w:val="num" w:pos="4320"/>
+        </w:tabs>
+        <w:ind w:left="4320" w:hanging="360"/>
+      </w:pPr>
+      <w:rPr>
+        <w:rFonts w:ascii="Wingdings" w:hAnsi="Wingdings" w:hint="default"/>
+        <w:sz w:val="20"/>
+      </w:rPr>
+    </w:lvl>
+    <w:lvl w:ilvl="6" w:tentative="1">
+      <w:start w:val="1"/>
+      <w:numFmt w:val="bullet"/>
+      <w:lvlText w:val=""/>
+      <w:lvlJc w:val="left"/>
+      <w:pPr>
+        <w:tabs>
+          <w:tab w:val="num" w:pos="5040"/>
+        </w:tabs>
+        <w:ind w:left="5040" w:hanging="360"/>
+      </w:pPr>
+      <w:rPr>
+        <w:rFonts w:ascii="Wingdings" w:hAnsi="Wingdings" w:hint="default"/>
+        <w:sz w:val="20"/>
+      </w:rPr>
+    </w:lvl>
+    <w:lvl w:ilvl="7" w:tentative="1">
+      <w:start w:val="1"/>
+      <w:numFmt w:val="bullet"/>
+      <w:lvlText w:val=""/>
+      <w:lvlJc w:val="left"/>
+      <w:pPr>
+        <w:tabs>
+          <w:tab w:val="num" w:pos="5760"/>
+        </w:tabs>
+        <w:ind w:left="5760" w:hanging="360"/>
+      </w:pPr>
+      <w:rPr>
+        <w:rFonts w:ascii="Wingdings" w:hAnsi="Wingdings" w:hint="default"/>
+        <w:sz w:val="20"/>
+      </w:rPr>
+    </w:lvl>
+    <w:lvl w:ilvl="8" w:tentative="1">
+      <w:start w:val="1"/>
+      <w:numFmt w:val="bullet"/>
+      <w:lvlText w:val=""/>
+      <w:lvlJc w:val="left"/>
+      <w:pPr>
+        <w:tabs>
+          <w:tab w:val="num" w:pos="6480"/>
+        </w:tabs>
+        <w:ind w:left="6480" w:hanging="360"/>
+      </w:pPr>
+      <w:rPr>
+        <w:rFonts w:ascii="Wingdings" w:hAnsi="Wingdings" w:hint="default"/>
+        <w:sz w:val="20"/>
+      </w:rPr>
+    </w:lvl>
+  </w:abstractNum>
+  <w:abstractNum w:abstractNumId="1" w15:restartNumberingAfterBreak="0">
+    <w:nsid w:val="331B4AA6"/>
+    <w:multiLevelType w:val="hybridMultilevel"/>
+    <w:tmpl w:val="18608DFC"/>
+    <w:lvl w:ilvl="0" w:tplc="0409000F">
+      <w:start w:val="1"/>
+      <w:numFmt w:val="decimal"/>
+      <w:lvlText w:val="%1."/>
+      <w:lvlJc w:val="left"/>
+      <w:pPr>
+        <w:ind w:left="720" w:hanging="360"/>
+      </w:pPr>
+    </w:lvl>
+    <w:lvl w:ilvl="1" w:tplc="04090019" w:tentative="1">
+      <w:start w:val="1"/>
+      <w:numFmt w:val="lowerLetter"/>
+      <w:lvlText w:val="%2."/>
+      <w:lvlJc w:val="left"/>
+      <w:pPr>
+        <w:ind w:left="1440" w:hanging="360"/>
+      </w:pPr>
+    </w:lvl>
+    <w:lvl w:ilvl="2" w:tplc="0409001B" w:tentative="1">
+      <w:start w:val="1"/>
+      <w:numFmt w:val="lowerRoman"/>
+      <w:lvlText w:val="%3."/>
+      <w:lvlJc w:val="right"/>
+      <w:pPr>
+        <w:ind w:left="2160" w:hanging="180"/>
+      </w:pPr>
+    </w:lvl>
+    <w:lvl w:ilvl="3" w:tplc="0409000F" w:tentative="1">
+      <w:start w:val="1"/>
+      <w:numFmt w:val="decimal"/>
+      <w:lvlText w:val="%4."/>
+      <w:lvlJc w:val="left"/>
+      <w:pPr>
+        <w:ind w:left="2880" w:hanging="360"/>
+      </w:pPr>
+    </w:lvl>
+    <w:lvl w:ilvl="4" w:tplc="04090019" w:tentative="1">
+      <w:start w:val="1"/>
+      <w:numFmt w:val="lowerLetter"/>
+      <w:lvlText w:val="%5."/>
+      <w:lvlJc w:val="left"/>
+      <w:pPr>
+        <w:ind w:left="3600" w:hanging="360"/>
+      </w:pPr>
+    </w:lvl>
+    <w:lvl w:ilvl="5" w:tplc="0409001B" w:tentative="1">
+      <w:start w:val="1"/>
+      <w:numFmt w:val="lowerRoman"/>
+      <w:lvlText w:val="%6."/>
+      <w:lvlJc w:val="right"/>
+      <w:pPr>
+        <w:ind w:left="4320" w:hanging="180"/>
+      </w:pPr>
+    </w:lvl>
+    <w:lvl w:ilvl="6" w:tplc="0409000F" w:tentative="1">
+      <w:start w:val="1"/>
+      <w:numFmt w:val="decimal"/>
+      <w:lvlText w:val="%7."/>
+      <w:lvlJc w:val="left"/>
+      <w:pPr>
+        <w:ind w:left="5040" w:hanging="360"/>
+      </w:pPr>
+    </w:lvl>
+    <w:lvl w:ilvl="7" w:tplc="04090019" w:tentative="1">
+      <w:start w:val="1"/>
+      <w:numFmt w:val="lowerLetter"/>
+      <w:lvlText w:val="%8."/>
+      <w:lvlJc w:val="left"/>
+      <w:pPr>
+        <w:ind w:left="5760" w:hanging="360"/>
+      </w:pPr>
+    </w:lvl>
+    <w:lvl w:ilvl="8" w:tplc="0409001B" w:tentative="1">
+      <w:start w:val="1"/>
+      <w:numFmt w:val="lowerRoman"/>
+      <w:lvlText w:val="%9."/>
+      <w:lvlJc w:val="right"/>
+      <w:pPr>
+        <w:ind w:left="6480" w:hanging="180"/>
+      </w:pPr>
+    </w:lvl>
+  </w:abstractNum>
+  <w:abstractNum w:abstractNumId="2" w15:restartNumberingAfterBreak="0">
+    <w:nsid w:val="592B162D"/>
+    <w:multiLevelType w:val="multilevel"/>
+    <w:tmpl w:val="018E0C68"/>
+    <w:lvl w:ilvl="0">
+      <w:start w:val="1"/>
+      <w:numFmt w:val="bullet"/>
+      <w:lvlText w:val=""/>
+      <w:lvlJc w:val="left"/>
+      <w:pPr>
+        <w:tabs>
+          <w:tab w:val="num" w:pos="720"/>
+        </w:tabs>
+        <w:ind w:left="720" w:hanging="360"/>
+      </w:pPr>
+      <w:rPr>
+        <w:rFonts w:ascii="Symbol" w:hAnsi="Symbol" w:hint="default"/>
+        <w:sz w:val="20"/>
+      </w:rPr>
+    </w:lvl>
+    <w:lvl w:ilvl="1" w:tentative="1">
+      <w:start w:val="1"/>
+      <w:numFmt w:val="bullet"/>
+      <w:lvlText w:val="o"/>
+      <w:lvlJc w:val="left"/>
+      <w:pPr>
+        <w:tabs>
+          <w:tab w:val="num" w:pos="1440"/>
+        </w:tabs>
+        <w:ind w:left="1440" w:hanging="360"/>
+      </w:pPr>
+      <w:rPr>
+        <w:rFonts w:ascii="Courier New" w:hAnsi="Courier New" w:hint="default"/>
+        <w:sz w:val="20"/>
+      </w:rPr>
+    </w:lvl>
+    <w:lvl w:ilvl="2" w:tentative="1">
+      <w:start w:val="1"/>
+      <w:numFmt w:val="bullet"/>
+      <w:lvlText w:val=""/>
+      <w:lvlJc w:val="left"/>
+      <w:pPr>
+        <w:tabs>
+          <w:tab w:val="num" w:pos="2160"/>
+        </w:tabs>
+        <w:ind w:left="2160" w:hanging="360"/>
+      </w:pPr>
+      <w:rPr>
+        <w:rFonts w:ascii="Wingdings" w:hAnsi="Wingdings" w:hint="default"/>
+        <w:sz w:val="20"/>
+      </w:rPr>
+    </w:lvl>
+    <w:lvl w:ilvl="3" w:tentative="1">
+      <w:start w:val="1"/>
+      <w:numFmt w:val="bullet"/>
+      <w:lvlText w:val=""/>
+      <w:lvlJc w:val="left"/>
+      <w:pPr>
+        <w:tabs>
+          <w:tab w:val="num" w:pos="2880"/>
+        </w:tabs>
+        <w:ind w:left="2880" w:hanging="360"/>
+      </w:pPr>
+      <w:rPr>
+        <w:rFonts w:ascii="Wingdings" w:hAnsi="Wingdings" w:hint="default"/>
+        <w:sz w:val="20"/>
+      </w:rPr>
+    </w:lvl>
+    <w:lvl w:ilvl="4" w:tentative="1">
+      <w:start w:val="1"/>
+      <w:numFmt w:val="bullet"/>
+      <w:lvlText w:val=""/>
+      <w:lvlJc w:val="left"/>
+      <w:pPr>
+        <w:tabs>
+          <w:tab w:val="num" w:pos="3600"/>
+        </w:tabs>
+        <w:ind w:left="3600" w:hanging="360"/>
+      </w:pPr>
+      <w:rPr>
+        <w:rFonts w:ascii="Wingdings" w:hAnsi="Wingdings" w:hint="default"/>
+        <w:sz w:val="20"/>
+      </w:rPr>
+    </w:lvl>
+    <w:lvl w:ilvl="5" w:tentative="1">
+      <w:start w:val="1"/>
+      <w:numFmt w:val="bullet"/>
+      <w:lvlText w:val=""/>
+      <w:lvlJc w:val="left"/>
+      <w:pPr>
+        <w:tabs>
+          <w:tab w:val="num" w:pos="4320"/>
+        </w:tabs>
+        <w:ind w:left="4320" w:hanging="360"/>
+      </w:pPr>
+      <w:rPr>
+        <w:rFonts w:ascii="Wingdings" w:hAnsi="Wingdings" w:hint="default"/>
+        <w:sz w:val="20"/>
+      </w:rPr>
+    </w:lvl>
+    <w:lvl w:ilvl="6" w:tentative="1">
+      <w:start w:val="1"/>
+      <w:numFmt w:val="bullet"/>
+      <w:lvlText w:val=""/>
+      <w:lvlJc w:val="left"/>
+      <w:pPr>
+        <w:tabs>
+          <w:tab w:val="num" w:pos="5040"/>
+        </w:tabs>
+        <w:ind w:left="5040" w:hanging="360"/>
+      </w:pPr>
+      <w:rPr>
+        <w:rFonts w:ascii="Wingdings" w:hAnsi="Wingdings" w:hint="default"/>
+        <w:sz w:val="20"/>
+      </w:rPr>
+    </w:lvl>
+    <w:lvl w:ilvl="7" w:tentative="1">
+      <w:start w:val="1"/>
+      <w:numFmt w:val="bullet"/>
+      <w:lvlText w:val=""/>
+      <w:lvlJc w:val="left"/>
+      <w:pPr>
+        <w:tabs>
+          <w:tab w:val="num" w:pos="5760"/>
+        </w:tabs>
+        <w:ind w:left="5760" w:hanging="360"/>
+      </w:pPr>
+      <w:rPr>
+        <w:rFonts w:ascii="Wingdings" w:hAnsi="Wingdings" w:hint="default"/>
+        <w:sz w:val="20"/>
+      </w:rPr>
+    </w:lvl>
+    <w:lvl w:ilvl="8" w:tentative="1">
+      <w:start w:val="1"/>
+      <w:numFmt w:val="bullet"/>
+      <w:lvlText w:val=""/>
+      <w:lvlJc w:val="left"/>
+      <w:pPr>
+        <w:tabs>
+          <w:tab w:val="num" w:pos="6480"/>
+        </w:tabs>
+        <w:ind w:left="6480" w:hanging="360"/>
+      </w:pPr>
+      <w:rPr>
+        <w:rFonts w:ascii="Wingdings" w:hAnsi="Wingdings" w:hint="default"/>
+        <w:sz w:val="20"/>
+      </w:rPr>
+    </w:lvl>
+  </w:abstractNum>
+  <w:abstractNum w:abstractNumId="3" w15:restartNumberingAfterBreak="0">
+    <w:nsid w:val="607D5E0A"/>
+    <w:multiLevelType w:val="multilevel"/>
+    <w:tmpl w:val="D9366418"/>
+    <w:lvl w:ilvl="0">
+      <w:start w:val="1"/>
+      <w:numFmt w:val="bullet"/>
+      <w:lvlText w:val=""/>
+      <w:lvlJc w:val="left"/>
+      <w:pPr>
+        <w:tabs>
+          <w:tab w:val="num" w:pos="720"/>
+        </w:tabs>
+        <w:ind w:left="720" w:hanging="360"/>
+      </w:pPr>
+      <w:rPr>
+        <w:rFonts w:ascii="Symbol" w:hAnsi="Symbol" w:hint="default"/>
+        <w:sz w:val="20"/>
+      </w:rPr>
+    </w:lvl>
+    <w:lvl w:ilvl="1" w:tentative="1">
+      <w:start w:val="1"/>
+      <w:numFmt w:val="bullet"/>
+      <w:lvlText w:val="o"/>
+      <w:lvlJc w:val="left"/>
+      <w:pPr>
+        <w:tabs>
+          <w:tab w:val="num" w:pos="1440"/>
+        </w:tabs>
+        <w:ind w:left="1440" w:hanging="360"/>
+      </w:pPr>
+      <w:rPr>
+        <w:rFonts w:ascii="Courier New" w:hAnsi="Courier New" w:hint="default"/>
+        <w:sz w:val="20"/>
+      </w:rPr>
+    </w:lvl>
+    <w:lvl w:ilvl="2" w:tentative="1">
+      <w:start w:val="1"/>
+      <w:numFmt w:val="bullet"/>
+      <w:lvlText w:val=""/>
+      <w:lvlJc w:val="left"/>
+      <w:pPr>
+        <w:tabs>
+          <w:tab w:val="num" w:pos="2160"/>
+        </w:tabs>
+        <w:ind w:left="2160" w:hanging="360"/>
+      </w:pPr>
+      <w:rPr>
+        <w:rFonts w:ascii="Wingdings" w:hAnsi="Wingdings" w:hint="default"/>
+        <w:sz w:val="20"/>
+      </w:rPr>
+    </w:lvl>
+    <w:lvl w:ilvl="3" w:tentative="1">
+      <w:start w:val="1"/>
+      <w:numFmt w:val="bullet"/>
+      <w:lvlText w:val=""/>
+      <w:lvlJc w:val="left"/>
+      <w:pPr>
+        <w:tabs>
+          <w:tab w:val="num" w:pos="2880"/>
+        </w:tabs>
+        <w:ind w:left="2880" w:hanging="360"/>
+      </w:pPr>
+      <w:rPr>
+        <w:rFonts w:ascii="Wingdings" w:hAnsi="Wingdings" w:hint="default"/>
+        <w:sz w:val="20"/>
+      </w:rPr>
+    </w:lvl>
+    <w:lvl w:ilvl="4" w:tentative="1">
+      <w:start w:val="1"/>
+      <w:numFmt w:val="bullet"/>
+      <w:lvlText w:val=""/>
+      <w:lvlJc w:val="left"/>
+      <w:pPr>
+        <w:tabs>
+          <w:tab w:val="num" w:pos="3600"/>
+        </w:tabs>
+        <w:ind w:left="3600" w:hanging="360"/>
+      </w:pPr>
+      <w:rPr>
+        <w:rFonts w:ascii="Wingdings" w:hAnsi="Wingdings" w:hint="default"/>
+        <w:sz w:val="20"/>
+      </w:rPr>
+    </w:lvl>
+    <w:lvl w:ilvl="5" w:tentative="1">
+      <w:start w:val="1"/>
+      <w:numFmt w:val="bullet"/>
+      <w:lvlText w:val=""/>
+      <w:lvlJc w:val="left"/>
+      <w:pPr>
+        <w:tabs>
+          <w:tab w:val="num" w:pos="4320"/>
+        </w:tabs>
+        <w:ind w:left="4320" w:hanging="360"/>
+      </w:pPr>
+      <w:rPr>
+        <w:rFonts w:ascii="Wingdings" w:hAnsi="Wingdings" w:hint="default"/>
+        <w:sz w:val="20"/>
+      </w:rPr>
+    </w:lvl>
+    <w:lvl w:ilvl="6" w:tentative="1">
+      <w:start w:val="1"/>
+      <w:numFmt w:val="bullet"/>
+      <w:lvlText w:val=""/>
+      <w:lvlJc w:val="left"/>
+      <w:pPr>
+        <w:tabs>
+          <w:tab w:val="num" w:pos="5040"/>
+        </w:tabs>
+        <w:ind w:left="5040" w:hanging="360"/>
+      </w:pPr>
+      <w:rPr>
+        <w:rFonts w:ascii="Wingdings" w:hAnsi="Wingdings" w:hint="default"/>
+        <w:sz w:val="20"/>
+      </w:rPr>
+    </w:lvl>
+    <w:lvl w:ilvl="7" w:tentative="1">
+      <w:start w:val="1"/>
+      <w:numFmt w:val="bullet"/>
+      <w:lvlText w:val=""/>
+      <w:lvlJc w:val="left"/>
+      <w:pPr>
+        <w:tabs>
+          <w:tab w:val="num" w:pos="5760"/>
+        </w:tabs>
+        <w:ind w:left="5760" w:hanging="360"/>
+      </w:pPr>
+      <w:rPr>
+        <w:rFonts w:ascii="Wingdings" w:hAnsi="Wingdings" w:hint="default"/>
+        <w:sz w:val="20"/>
+      </w:rPr>
+    </w:lvl>
+    <w:lvl w:ilvl="8" w:tentative="1">
+      <w:start w:val="1"/>
+      <w:numFmt w:val="bullet"/>
+      <w:lvlText w:val=""/>
+      <w:lvlJc w:val="left"/>
+      <w:pPr>
+        <w:tabs>
+          <w:tab w:val="num" w:pos="6480"/>
+        </w:tabs>
+        <w:ind w:left="6480" w:hanging="360"/>
+      </w:pPr>
+      <w:rPr>
+        <w:rFonts w:ascii="Wingdings" w:hAnsi="Wingdings" w:hint="default"/>
+        <w:sz w:val="20"/>
+      </w:rPr>
+    </w:lvl>
+  </w:abstractNum>
+  <w:num w:numId="1" w16cid:durableId="726999014">
+    <w:abstractNumId w:val="3"/>
+  </w:num>
+  <w:num w:numId="2" w16cid:durableId="1728451651">
+    <w:abstractNumId w:val="0"/>
+  </w:num>
+  <w:num w:numId="3" w16cid:durableId="753477697">
+    <w:abstractNumId w:val="2"/>
+  </w:num>
+  <w:num w:numId="4" w16cid:durableId="1378049431">
+    <w:abstractNumId w:val="1"/>
+  </w:num>
+</w:numbering>
 </file>
 
 <file path=word/styles.xml><?xml version="1.0" encoding="utf-8"?>

</xml_diff>

<commit_message>
Fixed bug that filtered out images by accident
</commit_message>
<xml_diff>
--- a/docs/quicktest.docx
+++ b/docs/quicktest.docx
@@ -1,38 +1,43 @@
 
 <file path=word/document.xml><?xml version="1.0" encoding="utf-8"?>
-<w:document xmlns:a="http://schemas.openxmlformats.org/drawingml/2006/main" xmlns:pic="http://schemas.openxmlformats.org/drawingml/2006/picture" xmlns:a14="http://schemas.microsoft.com/office/drawing/2010/main" xmlns:wpc="http://schemas.microsoft.com/office/word/2010/wordprocessingCanvas" xmlns:cx="http://schemas.microsoft.com/office/drawing/2014/chartex" xmlns:cx1="http://schemas.microsoft.com/office/drawing/2015/9/8/chartex" xmlns:cx2="http://schemas.microsoft.com/office/drawing/2015/10/21/chartex" xmlns:cx3="http://schemas.microsoft.com/office/drawing/2016/5/9/chartex" xmlns:cx4="http://schemas.microsoft.com/office/drawing/2016/5/10/chartex" xmlns:cx5="http://schemas.microsoft.com/office/drawing/2016/5/11/chartex" xmlns:cx6="http://schemas.microsoft.com/office/drawing/2016/5/12/chartex" xmlns:cx7="http://schemas.microsoft.com/office/drawing/2016/5/13/chartex" xmlns:cx8="http://schemas.microsoft.com/office/drawing/2016/5/14/chartex" xmlns:mc="http://schemas.openxmlformats.org/markup-compatibility/2006" xmlns:aink="http://schemas.microsoft.com/office/drawing/2016/ink" xmlns:am3d="http://schemas.microsoft.com/office/drawing/2017/model3d" xmlns:o="urn:schemas-microsoft-com:office:office" xmlns:oel="http://schemas.microsoft.com/office/2019/extlst" xmlns:r="http://schemas.openxmlformats.org/officeDocument/2006/relationships" xmlns:m="http://schemas.openxmlformats.org/officeDocument/2006/math" xmlns:v="urn:schemas-microsoft-com:vml" xmlns:wp14="http://schemas.microsoft.com/office/word/2010/wordprocessingDrawing" xmlns:wp="http://schemas.openxmlformats.org/drawingml/2006/wordprocessingDrawing" xmlns:w10="urn:schemas-microsoft-com:office:word" xmlns:w="http://schemas.openxmlformats.org/wordprocessingml/2006/main" xmlns:w14="http://schemas.microsoft.com/office/word/2010/wordml" xmlns:w15="http://schemas.microsoft.com/office/word/2012/wordml" xmlns:w16cex="http://schemas.microsoft.com/office/word/2018/wordml/cex" xmlns:w16cid="http://schemas.microsoft.com/office/word/2016/wordml/cid" xmlns:w16="http://schemas.microsoft.com/office/word/2018/wordml" xmlns:w16sdtdh="http://schemas.microsoft.com/office/word/2020/wordml/sdtdatahash" xmlns:w16se="http://schemas.microsoft.com/office/word/2015/wordml/symex" xmlns:wpg="http://schemas.microsoft.com/office/word/2010/wordprocessingGroup" xmlns:wpi="http://schemas.microsoft.com/office/word/2010/wordprocessingInk" xmlns:wne="http://schemas.microsoft.com/office/word/2006/wordml" xmlns:wps="http://schemas.microsoft.com/office/word/2010/wordprocessingShape" mc:Ignorable="w14 w15 w16se w16cid w16 w16cex w16sdtdh wp14">
+<w:document xmlns:wpc="http://schemas.microsoft.com/office/word/2010/wordprocessingCanvas" xmlns:cx="http://schemas.microsoft.com/office/drawing/2014/chartex" xmlns:cx1="http://schemas.microsoft.com/office/drawing/2015/9/8/chartex" xmlns:cx2="http://schemas.microsoft.com/office/drawing/2015/10/21/chartex" xmlns:cx3="http://schemas.microsoft.com/office/drawing/2016/5/9/chartex" xmlns:cx4="http://schemas.microsoft.com/office/drawing/2016/5/10/chartex" xmlns:cx5="http://schemas.microsoft.com/office/drawing/2016/5/11/chartex" xmlns:cx6="http://schemas.microsoft.com/office/drawing/2016/5/12/chartex" xmlns:cx7="http://schemas.microsoft.com/office/drawing/2016/5/13/chartex" xmlns:cx8="http://schemas.microsoft.com/office/drawing/2016/5/14/chartex" xmlns:mc="http://schemas.openxmlformats.org/markup-compatibility/2006" xmlns:aink="http://schemas.microsoft.com/office/drawing/2016/ink" xmlns:am3d="http://schemas.microsoft.com/office/drawing/2017/model3d" xmlns:o="urn:schemas-microsoft-com:office:office" xmlns:oel="http://schemas.microsoft.com/office/2019/extlst" xmlns:r="http://schemas.openxmlformats.org/officeDocument/2006/relationships" xmlns:m="http://schemas.openxmlformats.org/officeDocument/2006/math" xmlns:v="urn:schemas-microsoft-com:vml" xmlns:wp14="http://schemas.microsoft.com/office/word/2010/wordprocessingDrawing" xmlns:wp="http://schemas.openxmlformats.org/drawingml/2006/wordprocessingDrawing" xmlns:w10="urn:schemas-microsoft-com:office:word" xmlns:w="http://schemas.openxmlformats.org/wordprocessingml/2006/main" xmlns:w14="http://schemas.microsoft.com/office/word/2010/wordml" xmlns:w15="http://schemas.microsoft.com/office/word/2012/wordml" xmlns:w16cex="http://schemas.microsoft.com/office/word/2018/wordml/cex" xmlns:w16cid="http://schemas.microsoft.com/office/word/2016/wordml/cid" xmlns:w16="http://schemas.microsoft.com/office/word/2018/wordml" xmlns:w16sdtdh="http://schemas.microsoft.com/office/word/2020/wordml/sdtdatahash" xmlns:w16se="http://schemas.microsoft.com/office/word/2015/wordml/symex" xmlns:wpg="http://schemas.microsoft.com/office/word/2010/wordprocessingGroup" xmlns:wpi="http://schemas.microsoft.com/office/word/2010/wordprocessingInk" xmlns:wne="http://schemas.microsoft.com/office/word/2006/wordml" xmlns:wps="http://schemas.microsoft.com/office/word/2010/wordprocessingShape" mc:Ignorable="w14 w15 w16se w16cid w16 w16cex w16sdtdh wp14">
   <w:body>
     <w:p>
       <w:pPr>
         <w:rPr>
-          <w:lang w:val="en-US"/>
-        </w:rPr>
-      </w:pPr>
-      <w:r>
-        <w:rPr>
-          <w:b/>
-          <w:bCs/>
-          <w:lang w:val="en-US"/>
-        </w:rPr>
-        <w:t xml:space="preserve">title: </w:t>
-      </w:r>
-      <w:r>
-        <w:rPr>
-          <w:lang w:val="en-US"/>
-        </w:rPr>
-        <w:t>introduction to economics</w:t>
-      </w:r>
-    </w:p>
-    <w:p>
-      <w:pPr>
-        <w:rPr>
-          <w:b/>
-          <w:bCs/>
-          <w:lang w:val="en-US"/>
-        </w:rPr>
-      </w:pPr>
-      <w:r>
-        <w:rPr>
+          <w:rFonts w:ascii="Aptos" w:hAnsi="Aptos"/>
+          <w:lang w:val="en-US"/>
+        </w:rPr>
+      </w:pPr>
+      <w:r>
+        <w:rPr>
+          <w:rFonts w:ascii="Aptos" w:hAnsi="Aptos"/>
+          <w:b/>
+          <w:bCs/>
+          <w:lang w:val="en-US"/>
+        </w:rPr>
+        <w:t xml:space="preserve">TITLE:  </w:t>
+      </w:r>
+      <w:r>
+        <w:rPr>
+          <w:rFonts w:ascii="Aptos" w:hAnsi="Aptos"/>
+          <w:lang w:val="en-US"/>
+        </w:rPr>
+        <w:t>Introduction to Economics</w:t>
+      </w:r>
+    </w:p>
+    <w:p>
+      <w:pPr>
+        <w:rPr>
+          <w:rFonts w:ascii="Aptos" w:hAnsi="Aptos"/>
+          <w:b/>
+          <w:bCs/>
+          <w:lang w:val="en-US"/>
+        </w:rPr>
+      </w:pPr>
+      <w:r>
+        <w:rPr>
+          <w:rFonts w:ascii="Aptos" w:hAnsi="Aptos"/>
           <w:b/>
           <w:bCs/>
           <w:lang w:val="en-US"/>
@@ -43,11 +48,13 @@
     <w:p>
       <w:pPr>
         <w:rPr>
-          <w:lang w:val="en-US"/>
-        </w:rPr>
-      </w:pPr>
-      <w:r>
-        <w:rPr>
+          <w:rFonts w:ascii="Aptos" w:hAnsi="Aptos"/>
+          <w:lang w:val="en-US"/>
+        </w:rPr>
+      </w:pPr>
+      <w:r>
+        <w:rPr>
+          <w:rFonts w:ascii="Aptos" w:hAnsi="Aptos"/>
           <w:b/>
           <w:bCs/>
           <w:lang w:val="en-US"/>
@@ -56,13 +63,14 @@
       </w:r>
       <w:r>
         <w:rPr>
+          <w:rFonts w:ascii="Aptos" w:hAnsi="Aptos"/>
           <w:lang w:val="en-US"/>
         </w:rPr>
         <w:t xml:space="preserve">: </w:t>
       </w:r>
       <w:r>
         <w:rPr>
-          <w:rFonts w:ascii="Open Sans" w:hAnsi="Open Sans" w:cs="Open Sans"/>
+          <w:rFonts w:ascii="Aptos" w:hAnsi="Aptos" w:cs="Open Sans"/>
           <w:color w:val="212529"/>
           <w:sz w:val="29"/>
           <w:szCs w:val="29"/>
@@ -74,30 +82,24 @@
     <w:p>
       <w:pPr>
         <w:rPr>
-          <w:b/>
-          <w:bCs/>
-          <w:lang w:val="en-US"/>
-        </w:rPr>
-      </w:pPr>
-      <w:r>
-        <w:rPr>
-          <w:b/>
-          <w:bCs/>
-          <w:lang w:val="en-US"/>
-        </w:rPr>
-        <w:t>transaction</w:t>
-      </w:r>
-      <w:r>
-        <w:rPr>
-          <w:b/>
-          <w:bCs/>
-          <w:lang w:val="en-US"/>
-        </w:rPr>
-        <w:t xml:space="preserve">: </w:t>
-      </w:r>
-      <w:r>
-        <w:rPr>
-          <w:rFonts w:ascii="Open Sans" w:hAnsi="Open Sans" w:cs="Open Sans"/>
+          <w:rFonts w:ascii="Aptos" w:hAnsi="Aptos"/>
+          <w:b/>
+          <w:bCs/>
+          <w:lang w:val="en-US"/>
+        </w:rPr>
+      </w:pPr>
+      <w:r>
+        <w:rPr>
+          <w:rFonts w:ascii="Aptos" w:hAnsi="Aptos"/>
+          <w:b/>
+          <w:bCs/>
+          <w:lang w:val="en-US"/>
+        </w:rPr>
+        <w:t xml:space="preserve">transaction: </w:t>
+      </w:r>
+      <w:r>
+        <w:rPr>
+          <w:rFonts w:ascii="Aptos" w:hAnsi="Aptos" w:cs="Open Sans"/>
           <w:color w:val="212529"/>
           <w:sz w:val="29"/>
           <w:szCs w:val="29"/>
@@ -105,15 +107,15 @@
         </w:rPr>
         <w:t>an exchange or </w:t>
       </w:r>
-      <w:hyperlink w:history="1" r:id="rId5">
+      <w:hyperlink r:id="rId5" w:history="1">
         <w:r>
           <w:rPr>
             <w:rStyle w:val="Hyperlink"/>
-            <w:rFonts w:ascii="Open Sans" w:hAnsi="Open Sans" w:cs="Open Sans"/>
+            <w:rFonts w:ascii="Aptos" w:hAnsi="Aptos" w:cs="Open Sans"/>
             <w:color w:val="0074CC"/>
             <w:sz w:val="29"/>
             <w:szCs w:val="29"/>
-            <w:bdr w:val="none" w:color="auto" w:sz="0" w:space="0" w:frame="1"/>
+            <w:bdr w:val="none" w:sz="0" w:space="0" w:color="auto" w:frame="1"/>
             <w:shd w:val="clear" w:color="auto" w:fill="FFFFFF"/>
           </w:rPr>
           <w:t>transfer</w:t>
@@ -121,7 +123,7 @@
       </w:hyperlink>
       <w:r>
         <w:rPr>
-          <w:rFonts w:ascii="Open Sans" w:hAnsi="Open Sans" w:cs="Open Sans"/>
+          <w:rFonts w:ascii="Aptos" w:hAnsi="Aptos" w:cs="Open Sans"/>
           <w:color w:val="212529"/>
           <w:sz w:val="29"/>
           <w:szCs w:val="29"/>
@@ -133,30 +135,24 @@
     <w:p>
       <w:pPr>
         <w:rPr>
-          <w:b/>
-          <w:bCs/>
-          <w:lang w:val="en-US"/>
-        </w:rPr>
-      </w:pPr>
-      <w:r>
-        <w:rPr>
-          <w:b/>
-          <w:bCs/>
-          <w:lang w:val="en-US"/>
-        </w:rPr>
-        <w:t>scarc</w:t>
-      </w:r>
-      <w:r>
-        <w:rPr>
-          <w:b/>
-          <w:bCs/>
-          <w:lang w:val="en-US"/>
-        </w:rPr>
-        <w:t xml:space="preserve">e: </w:t>
-      </w:r>
-      <w:r>
-        <w:rPr>
-          <w:rFonts w:ascii="Open Sans" w:hAnsi="Open Sans" w:cs="Open Sans"/>
+          <w:rFonts w:ascii="Aptos" w:hAnsi="Aptos"/>
+          <w:b/>
+          <w:bCs/>
+          <w:lang w:val="en-US"/>
+        </w:rPr>
+      </w:pPr>
+      <w:r>
+        <w:rPr>
+          <w:rFonts w:ascii="Aptos" w:hAnsi="Aptos"/>
+          <w:b/>
+          <w:bCs/>
+          <w:lang w:val="en-US"/>
+        </w:rPr>
+        <w:t xml:space="preserve">scarce: </w:t>
+      </w:r>
+      <w:r>
+        <w:rPr>
+          <w:rFonts w:ascii="Aptos" w:hAnsi="Aptos" w:cs="Open Sans"/>
           <w:color w:val="212529"/>
           <w:sz w:val="29"/>
           <w:szCs w:val="29"/>
@@ -167,18 +163,18 @@
       <w:r>
         <w:rPr>
           <w:rStyle w:val="Strong"/>
-          <w:rFonts w:ascii="Open Sans" w:hAnsi="Open Sans" w:cs="Open Sans"/>
+          <w:rFonts w:ascii="Aptos" w:hAnsi="Aptos" w:cs="Open Sans"/>
           <w:color w:val="212529"/>
           <w:sz w:val="29"/>
           <w:szCs w:val="29"/>
-          <w:bdr w:val="none" w:color="auto" w:sz="0" w:space="0" w:frame="1"/>
+          <w:bdr w:val="none" w:sz="0" w:space="0" w:color="auto" w:frame="1"/>
           <w:shd w:val="clear" w:color="auto" w:fill="FFFFFF"/>
         </w:rPr>
         <w:t> </w:t>
       </w:r>
       <w:r>
         <w:rPr>
-          <w:rFonts w:ascii="Open Sans" w:hAnsi="Open Sans" w:cs="Open Sans"/>
+          <w:rFonts w:ascii="Aptos" w:hAnsi="Aptos" w:cs="Open Sans"/>
           <w:color w:val="212529"/>
           <w:sz w:val="29"/>
           <w:szCs w:val="29"/>
@@ -190,13 +186,15 @@
     <w:p>
       <w:pPr>
         <w:rPr>
-          <w:b/>
-          <w:bCs/>
-          <w:lang w:val="en-US"/>
-        </w:rPr>
-      </w:pPr>
-      <w:r>
-        <w:rPr>
+          <w:rFonts w:ascii="Aptos" w:hAnsi="Aptos"/>
+          <w:b/>
+          <w:bCs/>
+          <w:lang w:val="en-US"/>
+        </w:rPr>
+      </w:pPr>
+      <w:r>
+        <w:rPr>
+          <w:rFonts w:ascii="Aptos" w:hAnsi="Aptos"/>
           <w:b/>
           <w:bCs/>
           <w:lang w:val="en-US"/>
@@ -205,7 +203,7 @@
       </w:r>
       <w:r>
         <w:rPr>
-          <w:rFonts w:ascii="Open Sans" w:hAnsi="Open Sans" w:cs="Open Sans"/>
+          <w:rFonts w:ascii="Aptos" w:hAnsi="Aptos" w:cs="Open Sans"/>
           <w:color w:val="212529"/>
           <w:sz w:val="29"/>
           <w:szCs w:val="29"/>
@@ -217,30 +215,24 @@
     <w:p>
       <w:pPr>
         <w:rPr>
-          <w:b/>
-          <w:bCs/>
-          <w:lang w:val="en-US"/>
-        </w:rPr>
-      </w:pPr>
-      <w:r>
-        <w:rPr>
-          <w:b/>
-          <w:bCs/>
-          <w:lang w:val="en-US"/>
-        </w:rPr>
-        <w:t>ultimate</w:t>
-      </w:r>
-      <w:r>
-        <w:rPr>
-          <w:b/>
-          <w:bCs/>
-          <w:lang w:val="en-US"/>
-        </w:rPr>
-        <w:t xml:space="preserve">: </w:t>
-      </w:r>
-      <w:r>
-        <w:rPr>
-          <w:rFonts w:ascii="Open Sans" w:hAnsi="Open Sans" w:cs="Open Sans"/>
+          <w:rFonts w:ascii="Aptos" w:hAnsi="Aptos"/>
+          <w:b/>
+          <w:bCs/>
+          <w:lang w:val="en-US"/>
+        </w:rPr>
+      </w:pPr>
+      <w:r>
+        <w:rPr>
+          <w:rFonts w:ascii="Aptos" w:hAnsi="Aptos"/>
+          <w:b/>
+          <w:bCs/>
+          <w:lang w:val="en-US"/>
+        </w:rPr>
+        <w:t xml:space="preserve">ultimate: </w:t>
+      </w:r>
+      <w:r>
+        <w:rPr>
+          <w:rFonts w:ascii="Aptos" w:hAnsi="Aptos" w:cs="Open Sans"/>
           <w:color w:val="212529"/>
           <w:sz w:val="29"/>
           <w:szCs w:val="29"/>
@@ -252,13 +244,15 @@
     <w:p>
       <w:pPr>
         <w:rPr>
-          <w:b/>
-          <w:bCs/>
-          <w:lang w:val="en-US"/>
-        </w:rPr>
-      </w:pPr>
-      <w:r>
-        <w:rPr>
+          <w:rFonts w:ascii="Aptos" w:hAnsi="Aptos"/>
+          <w:b/>
+          <w:bCs/>
+          <w:lang w:val="en-US"/>
+        </w:rPr>
+      </w:pPr>
+      <w:r>
+        <w:rPr>
+          <w:rFonts w:ascii="Aptos" w:hAnsi="Aptos"/>
           <w:b/>
           <w:bCs/>
           <w:lang w:val="en-US"/>
@@ -267,7 +261,7 @@
       </w:r>
       <w:r>
         <w:rPr>
-          <w:rFonts w:ascii="Open Sans" w:hAnsi="Open Sans" w:cs="Open Sans"/>
+          <w:rFonts w:ascii="Aptos" w:hAnsi="Aptos" w:cs="Open Sans"/>
           <w:color w:val="212529"/>
           <w:sz w:val="29"/>
           <w:szCs w:val="29"/>
@@ -279,30 +273,24 @@
     <w:p>
       <w:pPr>
         <w:rPr>
-          <w:b/>
-          <w:bCs/>
-          <w:lang w:val="en-US"/>
-        </w:rPr>
-      </w:pPr>
-      <w:r>
-        <w:rPr>
-          <w:b/>
-          <w:bCs/>
-          <w:lang w:val="en-US"/>
-        </w:rPr>
-        <w:t>shelter</w:t>
-      </w:r>
-      <w:r>
-        <w:rPr>
-          <w:b/>
-          <w:bCs/>
-          <w:lang w:val="en-US"/>
-        </w:rPr>
-        <w:t xml:space="preserve">: </w:t>
-      </w:r>
-      <w:r>
-        <w:rPr>
-          <w:rFonts w:ascii="Open Sans" w:hAnsi="Open Sans" w:cs="Open Sans"/>
+          <w:rFonts w:ascii="Aptos" w:hAnsi="Aptos"/>
+          <w:b/>
+          <w:bCs/>
+          <w:lang w:val="en-US"/>
+        </w:rPr>
+      </w:pPr>
+      <w:r>
+        <w:rPr>
+          <w:rFonts w:ascii="Aptos" w:hAnsi="Aptos"/>
+          <w:b/>
+          <w:bCs/>
+          <w:lang w:val="en-US"/>
+        </w:rPr>
+        <w:t xml:space="preserve">shelter: </w:t>
+      </w:r>
+      <w:r>
+        <w:rPr>
+          <w:rFonts w:ascii="Aptos" w:hAnsi="Aptos" w:cs="Open Sans"/>
           <w:color w:val="212529"/>
           <w:sz w:val="29"/>
           <w:szCs w:val="29"/>
@@ -314,30 +302,24 @@
     <w:p>
       <w:pPr>
         <w:rPr>
-          <w:b/>
-          <w:bCs/>
-          <w:lang w:val="en-US"/>
-        </w:rPr>
-      </w:pPr>
-      <w:r>
-        <w:rPr>
-          <w:b/>
-          <w:bCs/>
-          <w:lang w:val="en-US"/>
-        </w:rPr>
-        <w:t>budget</w:t>
-      </w:r>
-      <w:r>
-        <w:rPr>
-          <w:b/>
-          <w:bCs/>
-          <w:lang w:val="en-US"/>
-        </w:rPr>
-        <w:t xml:space="preserve">: </w:t>
-      </w:r>
-      <w:r>
-        <w:rPr>
-          <w:rFonts w:ascii="Open Sans" w:hAnsi="Open Sans" w:cs="Open Sans"/>
+          <w:rFonts w:ascii="Aptos" w:hAnsi="Aptos"/>
+          <w:b/>
+          <w:bCs/>
+          <w:lang w:val="en-US"/>
+        </w:rPr>
+      </w:pPr>
+      <w:r>
+        <w:rPr>
+          <w:rFonts w:ascii="Aptos" w:hAnsi="Aptos"/>
+          <w:b/>
+          <w:bCs/>
+          <w:lang w:val="en-US"/>
+        </w:rPr>
+        <w:t xml:space="preserve">budget: </w:t>
+      </w:r>
+      <w:r>
+        <w:rPr>
+          <w:rFonts w:ascii="Aptos" w:hAnsi="Aptos" w:cs="Open Sans"/>
           <w:color w:val="212529"/>
           <w:sz w:val="29"/>
           <w:szCs w:val="29"/>
@@ -349,30 +331,24 @@
     <w:p>
       <w:pPr>
         <w:rPr>
-          <w:b/>
-          <w:bCs/>
-          <w:lang w:val="en-US"/>
-        </w:rPr>
-      </w:pPr>
-      <w:r>
-        <w:rPr>
-          <w:b/>
-          <w:bCs/>
-          <w:lang w:val="en-US"/>
-        </w:rPr>
-        <w:t>infrastructure</w:t>
-      </w:r>
-      <w:r>
-        <w:rPr>
-          <w:b/>
-          <w:bCs/>
-          <w:lang w:val="en-US"/>
-        </w:rPr>
-        <w:t xml:space="preserve">: </w:t>
-      </w:r>
-      <w:r>
-        <w:rPr>
-          <w:rFonts w:ascii="Open Sans" w:hAnsi="Open Sans" w:cs="Open Sans"/>
+          <w:rFonts w:ascii="Aptos" w:hAnsi="Aptos"/>
+          <w:b/>
+          <w:bCs/>
+          <w:lang w:val="en-US"/>
+        </w:rPr>
+      </w:pPr>
+      <w:r>
+        <w:rPr>
+          <w:rFonts w:ascii="Aptos" w:hAnsi="Aptos"/>
+          <w:b/>
+          <w:bCs/>
+          <w:lang w:val="en-US"/>
+        </w:rPr>
+        <w:t xml:space="preserve">infrastructure: </w:t>
+      </w:r>
+      <w:r>
+        <w:rPr>
+          <w:rFonts w:ascii="Aptos" w:hAnsi="Aptos" w:cs="Open Sans"/>
           <w:color w:val="212529"/>
           <w:sz w:val="29"/>
           <w:szCs w:val="29"/>
@@ -384,30 +360,24 @@
     <w:p>
       <w:pPr>
         <w:rPr>
-          <w:b/>
-          <w:bCs/>
-          <w:lang w:val="en-US"/>
-        </w:rPr>
-      </w:pPr>
-      <w:r>
-        <w:rPr>
-          <w:b/>
-          <w:bCs/>
-          <w:lang w:val="en-US"/>
-        </w:rPr>
-        <w:t>goods</w:t>
-      </w:r>
-      <w:r>
-        <w:rPr>
-          <w:b/>
-          <w:bCs/>
-          <w:lang w:val="en-US"/>
-        </w:rPr>
-        <w:t xml:space="preserve">: </w:t>
-      </w:r>
-      <w:r>
-        <w:rPr>
-          <w:rFonts w:ascii="Open Sans" w:hAnsi="Open Sans" w:cs="Open Sans"/>
+          <w:rFonts w:ascii="Aptos" w:hAnsi="Aptos"/>
+          <w:b/>
+          <w:bCs/>
+          <w:lang w:val="en-US"/>
+        </w:rPr>
+      </w:pPr>
+      <w:r>
+        <w:rPr>
+          <w:rFonts w:ascii="Aptos" w:hAnsi="Aptos"/>
+          <w:b/>
+          <w:bCs/>
+          <w:lang w:val="en-US"/>
+        </w:rPr>
+        <w:t xml:space="preserve">goods: </w:t>
+      </w:r>
+      <w:r>
+        <w:rPr>
+          <w:rFonts w:ascii="Aptos" w:hAnsi="Aptos" w:cs="Open Sans"/>
           <w:color w:val="212529"/>
           <w:sz w:val="29"/>
           <w:szCs w:val="29"/>
@@ -419,30 +389,24 @@
     <w:p>
       <w:pPr>
         <w:rPr>
-          <w:b/>
-          <w:bCs/>
-          <w:lang w:val="en-US"/>
-        </w:rPr>
-      </w:pPr>
-      <w:r>
-        <w:rPr>
-          <w:b/>
-          <w:bCs/>
-          <w:lang w:val="en-US"/>
-        </w:rPr>
-        <w:t>specialize</w:t>
-      </w:r>
-      <w:r>
-        <w:rPr>
-          <w:b/>
-          <w:bCs/>
-          <w:lang w:val="en-US"/>
-        </w:rPr>
-        <w:t xml:space="preserve">: </w:t>
-      </w:r>
-      <w:r>
-        <w:rPr>
-          <w:rFonts w:ascii="Open Sans" w:hAnsi="Open Sans" w:cs="Open Sans"/>
+          <w:rFonts w:ascii="Aptos" w:hAnsi="Aptos"/>
+          <w:b/>
+          <w:bCs/>
+          <w:lang w:val="en-US"/>
+        </w:rPr>
+      </w:pPr>
+      <w:r>
+        <w:rPr>
+          <w:rFonts w:ascii="Aptos" w:hAnsi="Aptos"/>
+          <w:b/>
+          <w:bCs/>
+          <w:lang w:val="en-US"/>
+        </w:rPr>
+        <w:t xml:space="preserve">specialize: </w:t>
+      </w:r>
+      <w:r>
+        <w:rPr>
+          <w:rFonts w:ascii="Aptos" w:hAnsi="Aptos" w:cs="Open Sans"/>
           <w:color w:val="212529"/>
           <w:sz w:val="29"/>
           <w:szCs w:val="29"/>
@@ -454,30 +418,24 @@
     <w:p>
       <w:pPr>
         <w:rPr>
-          <w:b/>
-          <w:bCs/>
-          <w:lang w:val="en-US"/>
-        </w:rPr>
-      </w:pPr>
-      <w:r>
-        <w:rPr>
-          <w:b/>
-          <w:bCs/>
-          <w:lang w:val="en-US"/>
-        </w:rPr>
-        <w:t>poverty</w:t>
-      </w:r>
-      <w:r>
-        <w:rPr>
-          <w:b/>
-          <w:bCs/>
-          <w:lang w:val="en-US"/>
-        </w:rPr>
-        <w:t xml:space="preserve">: </w:t>
-      </w:r>
-      <w:r>
-        <w:rPr>
-          <w:rFonts w:ascii="Open Sans" w:hAnsi="Open Sans" w:cs="Open Sans"/>
+          <w:rFonts w:ascii="Aptos" w:hAnsi="Aptos"/>
+          <w:b/>
+          <w:bCs/>
+          <w:lang w:val="en-US"/>
+        </w:rPr>
+      </w:pPr>
+      <w:r>
+        <w:rPr>
+          <w:rFonts w:ascii="Aptos" w:hAnsi="Aptos"/>
+          <w:b/>
+          <w:bCs/>
+          <w:lang w:val="en-US"/>
+        </w:rPr>
+        <w:t xml:space="preserve">poverty: </w:t>
+      </w:r>
+      <w:r>
+        <w:rPr>
+          <w:rFonts w:ascii="Aptos" w:hAnsi="Aptos" w:cs="Open Sans"/>
           <w:color w:val="212529"/>
           <w:sz w:val="29"/>
           <w:szCs w:val="29"/>
@@ -489,28 +447,22 @@
     <w:p>
       <w:pPr>
         <w:rPr>
-          <w:lang w:val="en-US"/>
-        </w:rPr>
-      </w:pPr>
-      <w:r>
-        <w:rPr>
-          <w:b/>
-          <w:bCs/>
-          <w:lang w:val="en-US"/>
-        </w:rPr>
-        <w:t>critical</w:t>
-      </w:r>
-      <w:r>
-        <w:rPr>
-          <w:b/>
-          <w:bCs/>
-          <w:lang w:val="en-US"/>
-        </w:rPr>
-        <w:t xml:space="preserve">: </w:t>
-      </w:r>
-      <w:r>
-        <w:rPr>
-          <w:rFonts w:ascii="Open Sans" w:hAnsi="Open Sans" w:cs="Open Sans"/>
+          <w:rFonts w:ascii="Aptos" w:hAnsi="Aptos"/>
+          <w:lang w:val="en-US"/>
+        </w:rPr>
+      </w:pPr>
+      <w:r>
+        <w:rPr>
+          <w:rFonts w:ascii="Aptos" w:hAnsi="Aptos"/>
+          <w:b/>
+          <w:bCs/>
+          <w:lang w:val="en-US"/>
+        </w:rPr>
+        <w:t xml:space="preserve">critical: </w:t>
+      </w:r>
+      <w:r>
+        <w:rPr>
+          <w:rFonts w:ascii="Aptos" w:hAnsi="Aptos" w:cs="Open Sans"/>
           <w:color w:val="212529"/>
           <w:sz w:val="29"/>
           <w:szCs w:val="29"/>
@@ -522,21 +474,23 @@
     <w:p>
       <w:pPr>
         <w:rPr>
-          <w:b/>
-          <w:bCs/>
-        </w:rPr>
-      </w:pPr>
-    </w:p>
-    <w:p>
-      <w:pPr>
-        <w:rPr>
-          <w:b/>
-          <w:bCs/>
-          <w:lang w:val="en-US"/>
-        </w:rPr>
-      </w:pPr>
-      <w:r>
-        <w:rPr>
+          <w:rFonts w:ascii="Aptos" w:hAnsi="Aptos"/>
+          <w:lang w:val="en-US"/>
+        </w:rPr>
+      </w:pPr>
+    </w:p>
+    <w:p>
+      <w:pPr>
+        <w:rPr>
+          <w:rFonts w:ascii="Aptos" w:hAnsi="Aptos"/>
+          <w:b/>
+          <w:bCs/>
+          <w:lang w:val="en-US"/>
+        </w:rPr>
+      </w:pPr>
+      <w:r>
+        <w:rPr>
+          <w:rFonts w:ascii="Aptos" w:hAnsi="Aptos"/>
           <w:b/>
           <w:bCs/>
           <w:lang w:val="en-US"/>
@@ -547,11 +501,13 @@
     <w:p>
       <w:pPr>
         <w:rPr>
-          <w:lang w:val="en-US"/>
-        </w:rPr>
-      </w:pPr>
-      <w:r>
-        <w:rPr>
+          <w:rFonts w:ascii="Aptos" w:hAnsi="Aptos"/>
+          <w:lang w:val="en-US"/>
+        </w:rPr>
+      </w:pPr>
+      <w:r>
+        <w:rPr>
+          <w:rFonts w:ascii="Aptos" w:hAnsi="Aptos"/>
           <w:b/>
           <w:bCs/>
           <w:lang w:val="en-US"/>
@@ -560,6 +516,7 @@
       </w:r>
       <w:r>
         <w:rPr>
+          <w:rFonts w:ascii="Aptos" w:hAnsi="Aptos"/>
           <w:lang w:val="en-US"/>
         </w:rPr>
         <w:t>Summarize this passage at an elementary school reading level. Whenever an example is given, provide a different one instead:</w:t>
@@ -568,11 +525,13 @@
     <w:p>
       <w:pPr>
         <w:rPr>
-          <w:lang w:val="en-US"/>
-        </w:rPr>
-      </w:pPr>
-      <w:r>
-        <w:rPr>
+          <w:rFonts w:ascii="Aptos" w:hAnsi="Aptos"/>
+          <w:lang w:val="en-US"/>
+        </w:rPr>
+      </w:pPr>
+      <w:r>
+        <w:rPr>
+          <w:rFonts w:ascii="Aptos" w:hAnsi="Aptos"/>
           <w:b/>
           <w:bCs/>
           <w:lang w:val="en-US"/>
@@ -581,6 +540,7 @@
       </w:r>
       <w:r>
         <w:rPr>
+          <w:rFonts w:ascii="Aptos" w:hAnsi="Aptos"/>
           <w:lang w:val="en-US"/>
         </w:rPr>
         <w:t xml:space="preserve"> Introduction to Economics</w:t>
@@ -589,153 +549,37 @@
     <w:p>
       <w:pPr>
         <w:rPr>
-          <w:lang w:val="en-US"/>
-        </w:rPr>
-      </w:pPr>
-    </w:p>
-    <w:p>
-      <w:pPr>
-        <w:rPr>
-          <w:lang w:val="en-US"/>
-        </w:rPr>
-      </w:pPr>
-      <w:r>
-        <w:rPr>
-          <w:lang w:val="en-US"/>
-        </w:rPr>
-        <w:t xml:space="preserve">What is </w:t>
-      </w:r>
-      <w:r>
-        <w:rPr>
-          <w:b/>
-          <w:bCs/>
-          <w:lang w:val="en-US"/>
-        </w:rPr>
-        <w:t>economics</w:t>
-      </w:r>
-      <w:r>
-        <w:rPr>
-          <w:lang w:val="en-US"/>
-        </w:rPr>
-        <w:t xml:space="preserve">? Economics is about more than just money and financial </w:t>
-      </w:r>
-      <w:r>
-        <w:rPr>
-          <w:b/>
-          <w:bCs/>
-          <w:lang w:val="en-US"/>
-        </w:rPr>
-        <w:t>transactions</w:t>
-      </w:r>
-      <w:r>
-        <w:rPr>
-          <w:lang w:val="en-US"/>
-        </w:rPr>
-        <w:t>. More accurately, e</w:t>
-      </w:r>
-      <w:r>
-        <w:rPr>
-          <w:lang w:val="en-US"/>
-        </w:rPr>
-        <w:t xml:space="preserve">conomics </w:t>
-      </w:r>
-      <w:r>
-        <w:rPr>
-          <w:lang w:val="en-US"/>
-        </w:rPr>
-        <w:t xml:space="preserve">is a study that </w:t>
-      </w:r>
-      <w:r>
-        <w:rPr>
-          <w:lang w:val="en-US"/>
-        </w:rPr>
-        <w:t xml:space="preserve">helps us understand how people make choices </w:t>
-      </w:r>
-      <w:r>
-        <w:rPr>
-          <w:lang w:val="en-US"/>
-        </w:rPr>
-        <w:t xml:space="preserve">in the face of </w:t>
-      </w:r>
-      <w:r>
-        <w:rPr>
-          <w:b/>
-          <w:bCs/>
-          <w:lang w:val="en-US"/>
-        </w:rPr>
-        <w:t>scarcity</w:t>
-      </w:r>
-      <w:r>
-        <w:rPr>
-          <w:lang w:val="en-US"/>
-        </w:rPr>
-        <w:t>.</w:t>
-      </w:r>
-    </w:p>
-    <w:p>
-      <w:pPr>
-        <w:rPr>
-          <w:lang w:val="en-US"/>
-        </w:rPr>
-      </w:pPr>
-      <w:r>
-        <w:rPr>
-          <w:lang w:val="en-US"/>
-        </w:rPr>
-        <w:t xml:space="preserve">"Scarcity" means that there are not enough resources for people who want them. Such resources are </w:t>
-      </w:r>
-      <w:r>
-        <w:rPr>
-          <w:b/>
-          <w:bCs/>
-          <w:lang w:val="en-US"/>
-        </w:rPr>
-        <w:t>finite</w:t>
-      </w:r>
-      <w:r>
-        <w:rPr>
-          <w:lang w:val="en-US"/>
-        </w:rPr>
-        <w:t xml:space="preserve">, meaning they have a limit, and include money, land, labor, and materials. Time is considered the </w:t>
-      </w:r>
-      <w:r>
-        <w:rPr>
-          <w:b/>
-          <w:bCs/>
-          <w:lang w:val="en-US"/>
-        </w:rPr>
-        <w:t>ultimate</w:t>
-      </w:r>
-      <w:r>
-        <w:rPr>
-          <w:lang w:val="en-US"/>
-        </w:rPr>
-        <w:t xml:space="preserve"> finite resource, as every person has the same number of hours in a day.</w:t>
-      </w:r>
-    </w:p>
-    <w:p>
-      <w:pPr>
-        <w:rPr>
-          <w:lang w:val="en-US"/>
-        </w:rPr>
-      </w:pPr>
-    </w:p>
-    <w:p>
-      <w:pPr>
-        <w:rPr>
-          <w:lang w:val="en-US"/>
-        </w:rPr>
-      </w:pPr>
-      <w:r>
-        <w:rPr>
+          <w:rFonts w:ascii="Aptos" w:hAnsi="Aptos"/>
+        </w:rPr>
+      </w:pPr>
+      <w:r>
+        <w:rPr>
+          <w:rFonts w:ascii="Aptos" w:hAnsi="Aptos"/>
+        </w:rPr>
+        <w:fldChar w:fldCharType="begin"/>
+      </w:r>
+      <w:r>
+        <w:rPr>
+          <w:rFonts w:ascii="Aptos" w:hAnsi="Aptos"/>
+        </w:rPr>
+        <w:instrText xml:space="preserve"> INCLUDEPICTURE "/Users/kristian/Library/Group Containers/UBF8T346G9.ms/WebArchiveCopyPasteTempFiles/com.microsoft.Word/economics.jpg" \* MERGEFORMATINET </w:instrText>
+      </w:r>
+      <w:r>
+        <w:rPr>
+          <w:rFonts w:ascii="Aptos" w:hAnsi="Aptos"/>
+        </w:rPr>
+        <w:fldChar w:fldCharType="separate"/>
+      </w:r>
+      <w:r>
+        <w:rPr>
+          <w:rFonts w:ascii="Aptos" w:hAnsi="Aptos"/>
           <w:noProof/>
-          <w:lang w:val="en-US"/>
         </w:rPr>
         <w:drawing>
-          <wp:inline distT="0" distB="0" distL="0" distR="0" wp14:anchorId="1B5638FC" wp14:editId="3618E4AD">
-            <wp:extent cx="2324456" cy="2280997"/>
-            <wp:effectExtent l="0" t="0" r="0" b="5080"/>
-            <wp:docPr id="2106991510" name="Picture 1" descr="A group of men in suits&#10;&#10;Description automatically generated"/>
+          <wp:inline distT="0" distB="0" distL="0" distR="0" wp14:anchorId="1551A0C8" wp14:editId="7791D9B1">
+            <wp:extent cx="2840736" cy="1893824"/>
+            <wp:effectExtent l="0" t="0" r="4445" b="0"/>
+            <wp:docPr id="727857410" name="Picture 2" descr="A calculator and a clipboard with money&#10;&#10;Description automatically generated"/>
             <wp:cNvGraphicFramePr>
               <a:graphicFrameLocks xmlns:a="http://schemas.openxmlformats.org/drawingml/2006/main" noChangeAspect="1"/>
             </wp:cNvGraphicFramePr>
@@ -743,8 +587,10 @@
               <a:graphicData uri="http://schemas.openxmlformats.org/drawingml/2006/picture">
                 <pic:pic xmlns:pic="http://schemas.openxmlformats.org/drawingml/2006/picture">
                   <pic:nvPicPr>
-                    <pic:cNvPr id="2106991510" name="Picture 1" descr="A group of men in suits&#10;&#10;Description automatically generated"/>
-                    <pic:cNvPicPr/>
+                    <pic:cNvPr id="727857410" name="Picture 2" descr="A calculator and a clipboard with money&#10;&#10;Description automatically generated"/>
+                    <pic:cNvPicPr>
+                      <a:picLocks noChangeAspect="1" noChangeArrowheads="1"/>
+                    </pic:cNvPicPr>
                   </pic:nvPicPr>
                   <pic:blipFill>
                     <a:blip r:embed="rId6" cstate="print">
@@ -754,18 +600,23 @@
                         </a:ext>
                       </a:extLst>
                     </a:blip>
+                    <a:srcRect/>
                     <a:stretch>
                       <a:fillRect/>
                     </a:stretch>
                   </pic:blipFill>
-                  <pic:spPr>
+                  <pic:spPr bwMode="auto">
                     <a:xfrm>
                       <a:off x="0" y="0"/>
-                      <a:ext cx="2332962" cy="2289344"/>
+                      <a:ext cx="2848881" cy="1899254"/>
                     </a:xfrm>
                     <a:prstGeom prst="rect">
                       <a:avLst/>
                     </a:prstGeom>
+                    <a:noFill/>
+                    <a:ln>
+                      <a:noFill/>
+                    </a:ln>
                   </pic:spPr>
                 </pic:pic>
               </a:graphicData>
@@ -773,13 +624,375 @@
           </wp:inline>
         </w:drawing>
       </w:r>
-    </w:p>
-    <w:p>
-      <w:pPr>
-        <w:rPr>
-          <w:lang w:val="en-US"/>
-        </w:rPr>
-      </w:pPr>
+      <w:r>
+        <w:rPr>
+          <w:rFonts w:ascii="Aptos" w:hAnsi="Aptos"/>
+        </w:rPr>
+        <w:fldChar w:fldCharType="end"/>
+      </w:r>
+    </w:p>
+    <w:p>
+      <w:pPr>
+        <w:rPr>
+          <w:rFonts w:ascii="Aptos" w:hAnsi="Aptos"/>
+          <w:lang w:val="en-US"/>
+        </w:rPr>
+      </w:pPr>
+      <w:r>
+        <w:rPr>
+          <w:rFonts w:ascii="Aptos" w:hAnsi="Aptos"/>
+          <w:lang w:val="en-US"/>
+        </w:rPr>
+        <w:t xml:space="preserve">What is </w:t>
+      </w:r>
+      <w:r>
+        <w:rPr>
+          <w:rFonts w:ascii="Aptos" w:hAnsi="Aptos"/>
+          <w:b/>
+          <w:bCs/>
+          <w:lang w:val="en-US"/>
+        </w:rPr>
+        <w:t>economics</w:t>
+      </w:r>
+      <w:r>
+        <w:rPr>
+          <w:rFonts w:ascii="Aptos" w:hAnsi="Aptos"/>
+          <w:lang w:val="en-US"/>
+        </w:rPr>
+        <w:t xml:space="preserve">? Economics is about more than just money and financial </w:t>
+      </w:r>
+      <w:r>
+        <w:rPr>
+          <w:rFonts w:ascii="Aptos" w:hAnsi="Aptos"/>
+          <w:b/>
+          <w:bCs/>
+          <w:lang w:val="en-US"/>
+        </w:rPr>
+        <w:t>transactions</w:t>
+      </w:r>
+      <w:r>
+        <w:rPr>
+          <w:rFonts w:ascii="Aptos" w:hAnsi="Aptos"/>
+          <w:lang w:val="en-US"/>
+        </w:rPr>
+        <w:t xml:space="preserve">. More accurately, economics is a study that helps us understand how people make choices in the face of </w:t>
+      </w:r>
+      <w:r>
+        <w:rPr>
+          <w:rFonts w:ascii="Aptos" w:hAnsi="Aptos"/>
+          <w:b/>
+          <w:bCs/>
+          <w:lang w:val="en-US"/>
+        </w:rPr>
+        <w:t>scarcity</w:t>
+      </w:r>
+      <w:r>
+        <w:rPr>
+          <w:rFonts w:ascii="Aptos" w:hAnsi="Aptos"/>
+          <w:lang w:val="en-US"/>
+        </w:rPr>
+        <w:t xml:space="preserve">. "Scarcity" means that there are not enough resources for people who want them. Such resources are </w:t>
+      </w:r>
+      <w:r>
+        <w:rPr>
+          <w:rFonts w:ascii="Aptos" w:hAnsi="Aptos"/>
+          <w:b/>
+          <w:bCs/>
+          <w:lang w:val="en-US"/>
+        </w:rPr>
+        <w:t>finite</w:t>
+      </w:r>
+      <w:r>
+        <w:rPr>
+          <w:rFonts w:ascii="Aptos" w:hAnsi="Aptos"/>
+          <w:lang w:val="en-US"/>
+        </w:rPr>
+        <w:t xml:space="preserve">, meaning they have a limit, and include money, land, labor, and materials. Time is considered the </w:t>
+      </w:r>
+      <w:r>
+        <w:rPr>
+          <w:rFonts w:ascii="Aptos" w:hAnsi="Aptos"/>
+          <w:b/>
+          <w:bCs/>
+          <w:lang w:val="en-US"/>
+        </w:rPr>
+        <w:t>ultimate</w:t>
+      </w:r>
+      <w:r>
+        <w:rPr>
+          <w:rFonts w:ascii="Aptos" w:hAnsi="Aptos"/>
+          <w:lang w:val="en-US"/>
+        </w:rPr>
+        <w:t xml:space="preserve"> finite resource, as every person has the same number of hours in a day.</w:t>
+      </w:r>
+    </w:p>
+    <w:p>
+      <w:pPr>
+        <w:rPr>
+          <w:rFonts w:ascii="Aptos" w:hAnsi="Aptos"/>
+          <w:lang w:val="en-US"/>
+        </w:rPr>
+      </w:pPr>
+      <w:r>
+        <w:rPr>
+          <w:rFonts w:ascii="Aptos" w:hAnsi="Aptos"/>
+          <w:lang w:val="en-US"/>
+        </w:rPr>
+        <w:t xml:space="preserve">When resources are limited, people must make certain decisions. What should I buy? What can I sell? What should I </w:t>
+      </w:r>
+      <w:r>
+        <w:rPr>
+          <w:rFonts w:ascii="Aptos" w:hAnsi="Aptos"/>
+          <w:b/>
+          <w:bCs/>
+          <w:lang w:val="en-US"/>
+        </w:rPr>
+        <w:t>invest</w:t>
+      </w:r>
+      <w:r>
+        <w:rPr>
+          <w:rFonts w:ascii="Aptos" w:hAnsi="Aptos"/>
+          <w:lang w:val="en-US"/>
+        </w:rPr>
+        <w:t xml:space="preserve"> my time into? These decisions can be made by </w:t>
+      </w:r>
+      <w:r>
+        <w:rPr>
+          <w:rFonts w:ascii="Aptos" w:hAnsi="Aptos"/>
+          <w:lang w:val="en-US"/>
+        </w:rPr>
+        <w:lastRenderedPageBreak/>
+        <w:t xml:space="preserve">individuals, families, or businesses. Governments and societies are also faced with these decisions. When certain people don't have access to food, </w:t>
+      </w:r>
+      <w:r>
+        <w:rPr>
+          <w:rFonts w:ascii="Aptos" w:hAnsi="Aptos"/>
+          <w:b/>
+          <w:bCs/>
+          <w:lang w:val="en-US"/>
+        </w:rPr>
+        <w:t>shelter</w:t>
+      </w:r>
+      <w:r>
+        <w:rPr>
+          <w:rFonts w:ascii="Aptos" w:hAnsi="Aptos"/>
+          <w:lang w:val="en-US"/>
+        </w:rPr>
+        <w:t xml:space="preserve">, or healthcare, this is a result of the scarcity of resources. Just as people have to choose whether to spend their money on a car or a vacation, governments must also decide how to divide their </w:t>
+      </w:r>
+      <w:r>
+        <w:rPr>
+          <w:rFonts w:ascii="Aptos" w:hAnsi="Aptos"/>
+          <w:b/>
+          <w:bCs/>
+          <w:lang w:val="en-US"/>
+        </w:rPr>
+        <w:t>budget</w:t>
+      </w:r>
+      <w:r>
+        <w:rPr>
+          <w:rFonts w:ascii="Aptos" w:hAnsi="Aptos"/>
+          <w:lang w:val="en-US"/>
+        </w:rPr>
+        <w:t xml:space="preserve"> between schools, emergency services, and other </w:t>
+      </w:r>
+      <w:r>
+        <w:rPr>
+          <w:rFonts w:ascii="Aptos" w:hAnsi="Aptos"/>
+          <w:b/>
+          <w:bCs/>
+          <w:lang w:val="en-US"/>
+        </w:rPr>
+        <w:t>infrastructure</w:t>
+      </w:r>
+      <w:r>
+        <w:rPr>
+          <w:rFonts w:ascii="Aptos" w:hAnsi="Aptos"/>
+          <w:lang w:val="en-US"/>
+        </w:rPr>
+        <w:t>. Meanwhile, countries must choose how much to fund the military as opposed to protecting the environment. These decisions are not always easy to make.</w:t>
+      </w:r>
+    </w:p>
+    <w:p>
+      <w:pPr>
+        <w:rPr>
+          <w:rFonts w:ascii="Aptos" w:hAnsi="Aptos"/>
+          <w:lang w:val="en-US"/>
+        </w:rPr>
+      </w:pPr>
+      <w:r>
+        <w:rPr>
+          <w:rFonts w:ascii="Aptos" w:hAnsi="Aptos"/>
+          <w:lang w:val="en-US"/>
+        </w:rPr>
+        <w:t xml:space="preserve">One of the most important people in the history of economics is Adam Smith, an economist and philosopher from the 18th century. He explained how producing </w:t>
+      </w:r>
+      <w:r>
+        <w:rPr>
+          <w:rFonts w:ascii="Aptos" w:hAnsi="Aptos"/>
+          <w:b/>
+          <w:bCs/>
+          <w:lang w:val="en-US"/>
+        </w:rPr>
+        <w:t>goods</w:t>
+      </w:r>
+      <w:r>
+        <w:rPr>
+          <w:rFonts w:ascii="Aptos" w:hAnsi="Aptos"/>
+          <w:lang w:val="en-US"/>
+        </w:rPr>
+        <w:t xml:space="preserve"> can be made more efficient by dividing the work into smaller tasks. This is known as the "division of labor." For example, running a bakery involves many different tasks, including buying ingredients, mixing the dough, baking it, selling the bread, and managing the store. It would be difficult for one person to become an expert in all these different tasks. Instead, it would be smarter to have different people </w:t>
+      </w:r>
+      <w:r>
+        <w:rPr>
+          <w:rFonts w:ascii="Aptos" w:hAnsi="Aptos"/>
+          <w:b/>
+          <w:bCs/>
+          <w:lang w:val="en-US"/>
+        </w:rPr>
+        <w:t>specialize</w:t>
+      </w:r>
+      <w:r>
+        <w:rPr>
+          <w:rFonts w:ascii="Aptos" w:hAnsi="Aptos"/>
+          <w:lang w:val="en-US"/>
+        </w:rPr>
+        <w:t>, or become experts in, different tasks. This way, people could carry out tasks more quickly, and the bakery would be able to sell more bread. This is an example of the power and efficiency of the division of labor.</w:t>
+      </w:r>
+    </w:p>
+    <w:p>
+      <w:pPr>
+        <w:rPr>
+          <w:rFonts w:ascii="Aptos" w:hAnsi="Aptos"/>
+          <w:lang w:val="en-US"/>
+        </w:rPr>
+      </w:pPr>
+      <w:r>
+        <w:rPr>
+          <w:rFonts w:ascii="Aptos" w:hAnsi="Aptos"/>
+          <w:lang w:val="en-US"/>
+        </w:rPr>
+        <w:t xml:space="preserve">Specialization allows workers to become really good at one task, which makes production faster and better. This is true not just for bakeries but for many different kinds of businesses. Oftentimes, it is a better decision for a business to focus on specializing in a few products than many different ones. This is one area that economists have been interested in, but economics is not limited to just that. Economics also helps us understand and solve issues like </w:t>
+      </w:r>
+      <w:r>
+        <w:rPr>
+          <w:rFonts w:ascii="Aptos" w:hAnsi="Aptos"/>
+          <w:b/>
+          <w:bCs/>
+          <w:lang w:val="en-US"/>
+        </w:rPr>
+        <w:t>poverty</w:t>
+      </w:r>
+      <w:r>
+        <w:rPr>
+          <w:rFonts w:ascii="Aptos" w:hAnsi="Aptos"/>
+          <w:lang w:val="en-US"/>
+        </w:rPr>
+        <w:t xml:space="preserve">, education, and climate change. Learning economics can help you become a better decision-maker in your personal life, as well as a more </w:t>
+      </w:r>
+      <w:r>
+        <w:rPr>
+          <w:rFonts w:ascii="Aptos" w:hAnsi="Aptos"/>
+          <w:b/>
+          <w:bCs/>
+          <w:lang w:val="en-US"/>
+        </w:rPr>
+        <w:t>critical</w:t>
+      </w:r>
+      <w:r>
+        <w:rPr>
+          <w:rFonts w:ascii="Aptos" w:hAnsi="Aptos"/>
+          <w:lang w:val="en-US"/>
+        </w:rPr>
+        <w:t xml:space="preserve"> thinker about current events and politics.</w:t>
+      </w:r>
+    </w:p>
+    <w:p>
+      <w:pPr>
+        <w:rPr>
+          <w:rFonts w:ascii="Aptos" w:hAnsi="Aptos"/>
+          <w:lang w:val="en-US"/>
+        </w:rPr>
+      </w:pPr>
+      <w:r>
+        <w:rPr>
+          <w:rFonts w:ascii="Aptos" w:hAnsi="Aptos"/>
+        </w:rPr>
+        <w:lastRenderedPageBreak/>
+        <w:fldChar w:fldCharType="begin"/>
+      </w:r>
+      <w:r>
+        <w:rPr>
+          <w:rFonts w:ascii="Aptos" w:hAnsi="Aptos"/>
+        </w:rPr>
+        <w:instrText xml:space="preserve"> INCLUDEPICTURE "/Users/kristian/Library/Group Containers/UBF8T346G9.ms/WebArchiveCopyPasteTempFiles/com.microsoft.Word/Adam_Smith_D8.jpg" \* MERGEFORMATINET </w:instrText>
+      </w:r>
+      <w:r>
+        <w:rPr>
+          <w:rFonts w:ascii="Aptos" w:hAnsi="Aptos"/>
+        </w:rPr>
+        <w:fldChar w:fldCharType="separate"/>
+      </w:r>
+      <w:r>
+        <w:rPr>
+          <w:rFonts w:ascii="Aptos" w:hAnsi="Aptos"/>
+          <w:noProof/>
+        </w:rPr>
+        <w:drawing>
+          <wp:inline distT="0" distB="0" distL="0" distR="0" wp14:anchorId="31594E9E" wp14:editId="726AFACA">
+            <wp:extent cx="5943600" cy="7697470"/>
+            <wp:effectExtent l="0" t="0" r="0" b="0"/>
+            <wp:docPr id="352229523" name="Picture 3" descr="A profile of a person&#10;&#10;Description automatically generated"/>
+            <wp:cNvGraphicFramePr>
+              <a:graphicFrameLocks xmlns:a="http://schemas.openxmlformats.org/drawingml/2006/main" noChangeAspect="1"/>
+            </wp:cNvGraphicFramePr>
+            <a:graphic xmlns:a="http://schemas.openxmlformats.org/drawingml/2006/main">
+              <a:graphicData uri="http://schemas.openxmlformats.org/drawingml/2006/picture">
+                <pic:pic xmlns:pic="http://schemas.openxmlformats.org/drawingml/2006/picture">
+                  <pic:nvPicPr>
+                    <pic:cNvPr id="352229523" name="Picture 3" descr="A profile of a person&#10;&#10;Description automatically generated"/>
+                    <pic:cNvPicPr>
+                      <a:picLocks noChangeAspect="1" noChangeArrowheads="1"/>
+                    </pic:cNvPicPr>
+                  </pic:nvPicPr>
+                  <pic:blipFill>
+                    <a:blip r:embed="rId7" cstate="print">
+                      <a:extLst>
+                        <a:ext uri="{28A0092B-C50C-407E-A947-70E740481C1C}">
+                          <a14:useLocalDpi xmlns:a14="http://schemas.microsoft.com/office/drawing/2010/main" val="0"/>
+                        </a:ext>
+                      </a:extLst>
+                    </a:blip>
+                    <a:srcRect/>
+                    <a:stretch>
+                      <a:fillRect/>
+                    </a:stretch>
+                  </pic:blipFill>
+                  <pic:spPr bwMode="auto">
+                    <a:xfrm>
+                      <a:off x="0" y="0"/>
+                      <a:ext cx="5943600" cy="7697470"/>
+                    </a:xfrm>
+                    <a:prstGeom prst="rect">
+                      <a:avLst/>
+                    </a:prstGeom>
+                    <a:noFill/>
+                    <a:ln>
+                      <a:noFill/>
+                    </a:ln>
+                  </pic:spPr>
+                </pic:pic>
+              </a:graphicData>
+            </a:graphic>
+          </wp:inline>
+        </w:drawing>
+      </w:r>
+      <w:r>
+        <w:rPr>
+          <w:rFonts w:ascii="Aptos" w:hAnsi="Aptos"/>
+        </w:rPr>
+        <w:fldChar w:fldCharType="end"/>
+      </w:r>
     </w:p>
     <w:p>
       <w:pPr>
@@ -820,6 +1033,7 @@
           <w:szCs w:val="36"/>
           <w:lang w:val="en-US"/>
         </w:rPr>
+        <w:lastRenderedPageBreak/>
         <w:t>ChatGPT: Write 5 true-or-false and 10 multiple-choice comprehension questions about the following text. Include the correct answer for all of them:</w:t>
       </w:r>
     </w:p>
@@ -876,7 +1090,7 @@
           <w:ilvl w:val="0"/>
           <w:numId w:val="1"/>
         </w:numPr>
-        <w:spacing w:before="100" w:beforeAutospacing="1" w:after="100" w:afterAutospacing="1" w:line="240" w:lineRule="auto"/>
+        <w:spacing w:before="100" w:beforeAutospacing="1" w:after="100" w:afterAutospacing="1"/>
         <w:rPr>
           <w:rFonts w:ascii="Aptos" w:hAnsi="Aptos"/>
         </w:rPr>
@@ -884,9 +1098,8 @@
       <w:r>
         <w:rPr>
           <w:rStyle w:val="Strong"/>
-          <w:rFonts w:ascii="Aptos" w:hAnsi="Aptos"/>
-        </w:rPr>
-        <w:lastRenderedPageBreak/>
+          <w:rFonts w:ascii="Aptos" w:eastAsiaTheme="majorEastAsia" w:hAnsi="Aptos"/>
+        </w:rPr>
         <w:t>True</w:t>
       </w:r>
       <w:r>
@@ -915,7 +1128,12 @@
           <w:ilvl w:val="0"/>
           <w:numId w:val="2"/>
         </w:numPr>
-        <w:spacing w:before="100" w:beforeAutospacing="1" w:after="100" w:afterAutospacing="1" w:line="240" w:lineRule="auto"/>
+        <w:tabs>
+          <w:tab w:val="clear" w:pos="720"/>
+          <w:tab w:val="num" w:pos="1495"/>
+        </w:tabs>
+        <w:spacing w:before="100" w:beforeAutospacing="1" w:after="100" w:afterAutospacing="1"/>
+        <w:ind w:left="1495"/>
         <w:rPr>
           <w:rFonts w:ascii="Aptos" w:hAnsi="Aptos"/>
         </w:rPr>
@@ -923,7 +1141,7 @@
       <w:r>
         <w:rPr>
           <w:rStyle w:val="Strong"/>
-          <w:rFonts w:ascii="Aptos" w:hAnsi="Aptos"/>
+          <w:rFonts w:ascii="Aptos" w:eastAsiaTheme="majorEastAsia" w:hAnsi="Aptos"/>
         </w:rPr>
         <w:t>False</w:t>
       </w:r>
@@ -953,7 +1171,7 @@
           <w:ilvl w:val="0"/>
           <w:numId w:val="3"/>
         </w:numPr>
-        <w:spacing w:before="100" w:beforeAutospacing="1" w:after="100" w:afterAutospacing="1" w:line="240" w:lineRule="auto"/>
+        <w:spacing w:before="100" w:beforeAutospacing="1" w:after="100" w:afterAutospacing="1"/>
         <w:rPr>
           <w:rFonts w:ascii="Aptos" w:hAnsi="Aptos"/>
         </w:rPr>
@@ -961,7 +1179,7 @@
       <w:r>
         <w:rPr>
           <w:rStyle w:val="Strong"/>
-          <w:rFonts w:ascii="Aptos" w:hAnsi="Aptos"/>
+          <w:rFonts w:ascii="Aptos" w:eastAsiaTheme="majorEastAsia" w:hAnsi="Aptos"/>
         </w:rPr>
         <w:t>True</w:t>
       </w:r>
@@ -1193,7 +1411,6 @@
           <w:sz w:val="36"/>
           <w:szCs w:val="36"/>
         </w:rPr>
-        <w:lastRenderedPageBreak/>
         <w:t>Outsourcing a task from one person to another</w:t>
       </w:r>
     </w:p>
@@ -1506,40 +1723,10 @@
           <w:sz w:val="36"/>
           <w:szCs w:val="36"/>
         </w:rPr>
-        <w:lastRenderedPageBreak/>
         <w:t>All of the above</w:t>
       </w:r>
     </w:p>
-    <w:p>
-      <w:pPr>
-        <w:rPr>
-          <w:rFonts w:ascii="Aptos" w:hAnsi="Aptos"/>
-          <w:b/>
-          <w:bCs/>
-          <w:sz w:val="36"/>
-          <w:szCs w:val="36"/>
-          <w:lang w:val="en-US"/>
-        </w:rPr>
-      </w:pPr>
-      <w:r>
-        <w:rPr>
-          <w:rFonts w:ascii="Aptos" w:hAnsi="Aptos"/>
-          <w:b/>
-          <w:bCs/>
-          <w:sz w:val="36"/>
-          <w:szCs w:val="36"/>
-          <w:lang w:val="en-US"/>
-        </w:rPr>
-        <w:br w:type="page"/>
-      </w:r>
-    </w:p>
-    <w:p>
-      <w:pPr>
-        <w:rPr>
-          <w:lang w:val="en-US"/>
-        </w:rPr>
-      </w:pPr>
-    </w:p>
+    <w:p/>
     <w:sectPr>
       <w:pgSz w:w="12240" w:h="15840"/>
       <w:pgMar w:top="1440" w:right="1440" w:bottom="1440" w:left="1440" w:header="708" w:footer="708" w:gutter="0"/>
@@ -2500,7 +2687,15 @@
   <w:style w:type="paragraph" w:default="1" w:styleId="Normal">
     <w:name w:val="Normal"/>
     <w:qFormat/>
-    <w:rsid w:val="001B67DD"/>
+    <w:rsid w:val="00E9530F"/>
+    <w:pPr>
+      <w:spacing w:after="0" w:line="240" w:lineRule="auto"/>
+    </w:pPr>
+    <w:rPr>
+      <w:rFonts w:ascii="Times New Roman" w:eastAsia="Times New Roman" w:hAnsi="Times New Roman" w:cs="Times New Roman"/>
+      <w:kern w:val="0"/>
+      <w14:ligatures w14:val="none"/>
+    </w:rPr>
   </w:style>
   <w:style w:type="paragraph" w:styleId="Heading1">
     <w:name w:val="heading 1"/>
@@ -2513,14 +2708,16 @@
     <w:pPr>
       <w:keepNext/>
       <w:keepLines/>
-      <w:spacing w:before="360" w:after="80"/>
+      <w:spacing w:before="360" w:after="80" w:line="278" w:lineRule="auto"/>
       <w:outlineLvl w:val="0"/>
     </w:pPr>
     <w:rPr>
       <w:rFonts w:asciiTheme="majorHAnsi" w:eastAsiaTheme="majorEastAsia" w:hAnsiTheme="majorHAnsi" w:cstheme="majorBidi"/>
       <w:color w:val="0F4761" w:themeColor="accent1" w:themeShade="BF"/>
+      <w:kern w:val="2"/>
       <w:sz w:val="40"/>
       <w:szCs w:val="40"/>
+      <w14:ligatures w14:val="standardContextual"/>
     </w:rPr>
   </w:style>
   <w:style w:type="paragraph" w:styleId="Heading2">
@@ -2536,14 +2733,16 @@
     <w:pPr>
       <w:keepNext/>
       <w:keepLines/>
-      <w:spacing w:before="160" w:after="80"/>
+      <w:spacing w:before="160" w:after="80" w:line="278" w:lineRule="auto"/>
       <w:outlineLvl w:val="1"/>
     </w:pPr>
     <w:rPr>
       <w:rFonts w:asciiTheme="majorHAnsi" w:eastAsiaTheme="majorEastAsia" w:hAnsiTheme="majorHAnsi" w:cstheme="majorBidi"/>
       <w:color w:val="0F4761" w:themeColor="accent1" w:themeShade="BF"/>
+      <w:kern w:val="2"/>
       <w:sz w:val="32"/>
       <w:szCs w:val="32"/>
+      <w14:ligatures w14:val="standardContextual"/>
     </w:rPr>
   </w:style>
   <w:style w:type="paragraph" w:styleId="Heading3">
@@ -2559,14 +2758,16 @@
     <w:pPr>
       <w:keepNext/>
       <w:keepLines/>
-      <w:spacing w:before="160" w:after="80"/>
+      <w:spacing w:before="160" w:after="80" w:line="278" w:lineRule="auto"/>
       <w:outlineLvl w:val="2"/>
     </w:pPr>
     <w:rPr>
-      <w:rFonts w:eastAsiaTheme="majorEastAsia" w:cstheme="majorBidi"/>
+      <w:rFonts w:asciiTheme="minorHAnsi" w:eastAsiaTheme="majorEastAsia" w:hAnsiTheme="minorHAnsi" w:cstheme="majorBidi"/>
       <w:color w:val="0F4761" w:themeColor="accent1" w:themeShade="BF"/>
+      <w:kern w:val="2"/>
       <w:sz w:val="28"/>
       <w:szCs w:val="28"/>
+      <w14:ligatures w14:val="standardContextual"/>
     </w:rPr>
   </w:style>
   <w:style w:type="paragraph" w:styleId="Heading4">
@@ -2582,14 +2783,16 @@
     <w:pPr>
       <w:keepNext/>
       <w:keepLines/>
-      <w:spacing w:before="80" w:after="40"/>
+      <w:spacing w:before="80" w:after="40" w:line="278" w:lineRule="auto"/>
       <w:outlineLvl w:val="3"/>
     </w:pPr>
     <w:rPr>
-      <w:rFonts w:eastAsiaTheme="majorEastAsia" w:cstheme="majorBidi"/>
+      <w:rFonts w:asciiTheme="minorHAnsi" w:eastAsiaTheme="majorEastAsia" w:hAnsiTheme="minorHAnsi" w:cstheme="majorBidi"/>
       <w:i/>
       <w:iCs/>
       <w:color w:val="0F4761" w:themeColor="accent1" w:themeShade="BF"/>
+      <w:kern w:val="2"/>
+      <w14:ligatures w14:val="standardContextual"/>
     </w:rPr>
   </w:style>
   <w:style w:type="paragraph" w:styleId="Heading5">
@@ -2605,12 +2808,14 @@
     <w:pPr>
       <w:keepNext/>
       <w:keepLines/>
-      <w:spacing w:before="80" w:after="40"/>
+      <w:spacing w:before="80" w:after="40" w:line="278" w:lineRule="auto"/>
       <w:outlineLvl w:val="4"/>
     </w:pPr>
     <w:rPr>
-      <w:rFonts w:eastAsiaTheme="majorEastAsia" w:cstheme="majorBidi"/>
+      <w:rFonts w:asciiTheme="minorHAnsi" w:eastAsiaTheme="majorEastAsia" w:hAnsiTheme="minorHAnsi" w:cstheme="majorBidi"/>
       <w:color w:val="0F4761" w:themeColor="accent1" w:themeShade="BF"/>
+      <w:kern w:val="2"/>
+      <w14:ligatures w14:val="standardContextual"/>
     </w:rPr>
   </w:style>
   <w:style w:type="paragraph" w:styleId="Heading6">
@@ -2626,14 +2831,16 @@
     <w:pPr>
       <w:keepNext/>
       <w:keepLines/>
-      <w:spacing w:before="40" w:after="0"/>
+      <w:spacing w:before="40" w:line="278" w:lineRule="auto"/>
       <w:outlineLvl w:val="5"/>
     </w:pPr>
     <w:rPr>
-      <w:rFonts w:eastAsiaTheme="majorEastAsia" w:cstheme="majorBidi"/>
+      <w:rFonts w:asciiTheme="minorHAnsi" w:eastAsiaTheme="majorEastAsia" w:hAnsiTheme="minorHAnsi" w:cstheme="majorBidi"/>
       <w:i/>
       <w:iCs/>
       <w:color w:val="595959" w:themeColor="text1" w:themeTint="A6"/>
+      <w:kern w:val="2"/>
+      <w14:ligatures w14:val="standardContextual"/>
     </w:rPr>
   </w:style>
   <w:style w:type="paragraph" w:styleId="Heading7">
@@ -2649,12 +2856,14 @@
     <w:pPr>
       <w:keepNext/>
       <w:keepLines/>
-      <w:spacing w:before="40" w:after="0"/>
+      <w:spacing w:before="40" w:line="278" w:lineRule="auto"/>
       <w:outlineLvl w:val="6"/>
     </w:pPr>
     <w:rPr>
-      <w:rFonts w:eastAsiaTheme="majorEastAsia" w:cstheme="majorBidi"/>
+      <w:rFonts w:asciiTheme="minorHAnsi" w:eastAsiaTheme="majorEastAsia" w:hAnsiTheme="minorHAnsi" w:cstheme="majorBidi"/>
       <w:color w:val="595959" w:themeColor="text1" w:themeTint="A6"/>
+      <w:kern w:val="2"/>
+      <w14:ligatures w14:val="standardContextual"/>
     </w:rPr>
   </w:style>
   <w:style w:type="paragraph" w:styleId="Heading8">
@@ -2670,14 +2879,16 @@
     <w:pPr>
       <w:keepNext/>
       <w:keepLines/>
-      <w:spacing w:after="0"/>
+      <w:spacing w:line="278" w:lineRule="auto"/>
       <w:outlineLvl w:val="7"/>
     </w:pPr>
     <w:rPr>
-      <w:rFonts w:eastAsiaTheme="majorEastAsia" w:cstheme="majorBidi"/>
+      <w:rFonts w:asciiTheme="minorHAnsi" w:eastAsiaTheme="majorEastAsia" w:hAnsiTheme="minorHAnsi" w:cstheme="majorBidi"/>
       <w:i/>
       <w:iCs/>
       <w:color w:val="272727" w:themeColor="text1" w:themeTint="D8"/>
+      <w:kern w:val="2"/>
+      <w14:ligatures w14:val="standardContextual"/>
     </w:rPr>
   </w:style>
   <w:style w:type="paragraph" w:styleId="Heading9">
@@ -2693,12 +2904,14 @@
     <w:pPr>
       <w:keepNext/>
       <w:keepLines/>
-      <w:spacing w:after="0"/>
+      <w:spacing w:line="278" w:lineRule="auto"/>
       <w:outlineLvl w:val="8"/>
     </w:pPr>
     <w:rPr>
-      <w:rFonts w:eastAsiaTheme="majorEastAsia" w:cstheme="majorBidi"/>
+      <w:rFonts w:asciiTheme="minorHAnsi" w:eastAsiaTheme="majorEastAsia" w:hAnsiTheme="minorHAnsi" w:cstheme="majorBidi"/>
       <w:color w:val="272727" w:themeColor="text1" w:themeTint="D8"/>
+      <w:kern w:val="2"/>
+      <w14:ligatures w14:val="standardContextual"/>
     </w:rPr>
   </w:style>
   <w:style w:type="character" w:default="1" w:styleId="DefaultParagraphFont">
@@ -2856,7 +3069,7 @@
     <w:qFormat/>
     <w:rsid w:val="00B31748"/>
     <w:pPr>
-      <w:spacing w:after="80" w:line="240" w:lineRule="auto"/>
+      <w:spacing w:after="80"/>
       <w:contextualSpacing/>
     </w:pPr>
     <w:rPr>
@@ -2865,6 +3078,7 @@
       <w:kern w:val="28"/>
       <w:sz w:val="56"/>
       <w:szCs w:val="56"/>
+      <w14:ligatures w14:val="standardContextual"/>
     </w:rPr>
   </w:style>
   <w:style w:type="character" w:customStyle="1" w:styleId="TitleChar">
@@ -2893,13 +3107,16 @@
       <w:numPr>
         <w:ilvl w:val="1"/>
       </w:numPr>
+      <w:spacing w:after="160" w:line="278" w:lineRule="auto"/>
     </w:pPr>
     <w:rPr>
-      <w:rFonts w:eastAsiaTheme="majorEastAsia" w:cstheme="majorBidi"/>
+      <w:rFonts w:asciiTheme="minorHAnsi" w:eastAsiaTheme="majorEastAsia" w:hAnsiTheme="minorHAnsi" w:cstheme="majorBidi"/>
       <w:color w:val="595959" w:themeColor="text1" w:themeTint="A6"/>
       <w:spacing w:val="15"/>
+      <w:kern w:val="2"/>
       <w:sz w:val="28"/>
       <w:szCs w:val="28"/>
+      <w14:ligatures w14:val="standardContextual"/>
     </w:rPr>
   </w:style>
   <w:style w:type="character" w:customStyle="1" w:styleId="SubtitleChar">
@@ -2925,13 +3142,16 @@
     <w:qFormat/>
     <w:rsid w:val="00B31748"/>
     <w:pPr>
-      <w:spacing w:before="160"/>
+      <w:spacing w:before="160" w:after="160" w:line="278" w:lineRule="auto"/>
       <w:jc w:val="center"/>
     </w:pPr>
     <w:rPr>
+      <w:rFonts w:asciiTheme="minorHAnsi" w:eastAsiaTheme="minorEastAsia" w:hAnsiTheme="minorHAnsi" w:cstheme="minorBidi"/>
       <w:i/>
       <w:iCs/>
       <w:color w:val="404040" w:themeColor="text1" w:themeTint="BF"/>
+      <w:kern w:val="2"/>
+      <w14:ligatures w14:val="standardContextual"/>
     </w:rPr>
   </w:style>
   <w:style w:type="character" w:customStyle="1" w:styleId="QuoteChar">
@@ -2953,9 +3173,15 @@
     <w:qFormat/>
     <w:rsid w:val="00B31748"/>
     <w:pPr>
+      <w:spacing w:after="160" w:line="278" w:lineRule="auto"/>
       <w:ind w:left="720"/>
       <w:contextualSpacing/>
     </w:pPr>
+    <w:rPr>
+      <w:rFonts w:asciiTheme="minorHAnsi" w:eastAsiaTheme="minorEastAsia" w:hAnsiTheme="minorHAnsi" w:cstheme="minorBidi"/>
+      <w:kern w:val="2"/>
+      <w14:ligatures w14:val="standardContextual"/>
+    </w:rPr>
   </w:style>
   <w:style w:type="character" w:styleId="IntenseEmphasis">
     <w:name w:val="Intense Emphasis"/>
@@ -2982,14 +3208,17 @@
         <w:top w:val="single" w:sz="4" w:space="10" w:color="0F4761" w:themeColor="accent1" w:themeShade="BF"/>
         <w:bottom w:val="single" w:sz="4" w:space="10" w:color="0F4761" w:themeColor="accent1" w:themeShade="BF"/>
       </w:pBdr>
-      <w:spacing w:before="360" w:after="360"/>
+      <w:spacing w:before="360" w:after="360" w:line="278" w:lineRule="auto"/>
       <w:ind w:left="864" w:right="864"/>
       <w:jc w:val="center"/>
     </w:pPr>
     <w:rPr>
+      <w:rFonts w:asciiTheme="minorHAnsi" w:eastAsiaTheme="minorEastAsia" w:hAnsiTheme="minorHAnsi" w:cstheme="minorBidi"/>
       <w:i/>
       <w:iCs/>
       <w:color w:val="0F4761" w:themeColor="accent1" w:themeShade="BF"/>
+      <w:kern w:val="2"/>
+      <w14:ligatures w14:val="standardContextual"/>
     </w:rPr>
   </w:style>
   <w:style w:type="character" w:customStyle="1" w:styleId="IntenseQuoteChar">

</xml_diff>